<commit_message>
worked on dbh transfer in scripts, some edits to PSMEreport
</commit_message>
<xml_diff>
--- a/SAGUARO PSME REPORT.docx
+++ b/SAGUARO PSME REPORT.docx
@@ -299,7 +299,7 @@
               </wp:anchor>
             </w:drawing>
           </mc:Choice>
-          <mc:Fallback xmlns:a="http://schemas.openxmlformats.org/drawingml/2006/main" xmlns:pic="http://schemas.openxmlformats.org/drawingml/2006/picture" xmlns:a14="http://schemas.microsoft.com/office/drawing/2010/main" xmlns:arto="http://schemas.microsoft.com/office/word/2006/arto">
+          <mc:Fallback xmlns:arto="http://schemas.microsoft.com/office/word/2006/arto" xmlns:a14="http://schemas.microsoft.com/office/drawing/2010/main" xmlns:pic="http://schemas.openxmlformats.org/drawingml/2006/picture" xmlns:a="http://schemas.openxmlformats.org/drawingml/2006/main">
             <w:pict>
               <v:line id="Straight Connector 2" style="position:absolute;z-index:251660288;visibility:visible;mso-wrap-style:square;mso-wrap-distance-left:9pt;mso-wrap-distance-top:0;mso-wrap-distance-right:9pt;mso-wrap-distance-bottom:0;mso-position-horizontal:left;mso-position-horizontal-relative:margin;mso-position-vertical:absolute;mso-position-vertical-relative:text" o:spid="_x0000_s1026" strokecolor="black [3200]" strokeweight="2.25pt" from="0,81.75pt" to="484.5pt,81.75pt" w14:anchorId="33747C72" o:gfxdata="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">
                 <v:stroke joinstyle="miter"/>
@@ -365,7 +365,7 @@
               </wp:anchor>
             </w:drawing>
           </mc:Choice>
-          <mc:Fallback xmlns:a="http://schemas.openxmlformats.org/drawingml/2006/main" xmlns:pic="http://schemas.openxmlformats.org/drawingml/2006/picture" xmlns:a14="http://schemas.microsoft.com/office/drawing/2010/main" xmlns:arto="http://schemas.microsoft.com/office/word/2006/arto">
+          <mc:Fallback xmlns:arto="http://schemas.microsoft.com/office/word/2006/arto" xmlns:a14="http://schemas.microsoft.com/office/drawing/2010/main" xmlns:pic="http://schemas.openxmlformats.org/drawingml/2006/picture" xmlns:a="http://schemas.openxmlformats.org/drawingml/2006/main">
             <w:pict>
               <v:line id="Straight Connector 1" style="position:absolute;z-index:251659264;visibility:visible;mso-wrap-style:square;mso-wrap-distance-left:9pt;mso-wrap-distance-top:0;mso-wrap-distance-right:9pt;mso-wrap-distance-bottom:0;mso-position-horizontal:absolute;mso-position-horizontal-relative:text;mso-position-vertical:absolute;mso-position-vertical-relative:text" o:spid="_x0000_s1026" strokecolor="black [3200]" strokeweight="15pt" from="1.5pt,1.5pt" to="486pt,1.5pt" w14:anchorId="366030FF" o:gfxdata="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">
                 <v:stroke joinstyle="miter"/>
@@ -1417,6 +1417,352 @@
         </w:rPr>
         <w:t>QAQC</w:t>
       </w:r>
+    </w:p>
+    <w:p>
+      <w:pPr>
+        <w:rPr>
+          <w:rFonts w:ascii="Times New Roman" w:hAnsi="Times New Roman" w:cs="Times New Roman"/>
+        </w:rPr>
+      </w:pPr>
+    </w:p>
+    <w:p>
+      <w:pPr>
+        <w:rPr>
+          <w:rFonts w:ascii="Times New Roman" w:hAnsi="Times New Roman" w:cs="Times New Roman"/>
+          <w:b/>
+          <w:bCs/>
+          <w:sz w:val="24"/>
+          <w:szCs w:val="24"/>
+        </w:rPr>
+      </w:pPr>
+      <w:r>
+        <w:rPr>
+          <w:rFonts w:ascii="Times New Roman" w:hAnsi="Times New Roman" w:cs="Times New Roman"/>
+          <w:b/>
+          <w:bCs/>
+          <w:sz w:val="24"/>
+          <w:szCs w:val="24"/>
+        </w:rPr>
+        <w:t>DBH transfer issue</w:t>
+      </w:r>
+    </w:p>
+    <w:p>
+      <w:pPr>
+        <w:rPr>
+          <w:rFonts w:ascii="Times New Roman" w:hAnsi="Times New Roman" w:cs="Times New Roman"/>
+        </w:rPr>
+      </w:pPr>
+      <w:r>
+        <w:rPr>
+          <w:rFonts w:ascii="Times New Roman" w:hAnsi="Times New Roman" w:cs="Times New Roman"/>
+        </w:rPr>
+        <w:t xml:space="preserve">While performing quality control on the Douglas Fir data </w:t>
+      </w:r>
+      <w:r>
+        <w:rPr>
+          <w:rFonts w:ascii="Times New Roman" w:hAnsi="Times New Roman" w:cs="Times New Roman"/>
+        </w:rPr>
+        <w:t>we discovered that DBH was not recorded for two years in the dataset; 2003 and 2008</w:t>
+      </w:r>
+      <w:r>
+        <w:rPr>
+          <w:rFonts w:ascii="Times New Roman" w:hAnsi="Times New Roman" w:cs="Times New Roman"/>
+        </w:rPr>
+        <w:t xml:space="preserve"> (except plots PSME-05 and PSME-10)</w:t>
+      </w:r>
+      <w:r>
+        <w:rPr>
+          <w:rFonts w:ascii="Times New Roman" w:hAnsi="Times New Roman" w:cs="Times New Roman"/>
+        </w:rPr>
+        <w:t>. 2003 was the post-fire read</w:t>
+      </w:r>
+      <w:r>
+        <w:rPr>
+          <w:rFonts w:ascii="Times New Roman" w:hAnsi="Times New Roman" w:cs="Times New Roman"/>
+        </w:rPr>
+        <w:t>, focused on collecting status and post burn severity data which is likely why no DBH data was collected. However, it is unknown why DBH data was</w:t>
+      </w:r>
+      <w:r>
+        <w:rPr>
+          <w:rFonts w:ascii="Times New Roman" w:hAnsi="Times New Roman" w:cs="Times New Roman"/>
+        </w:rPr>
+        <w:t xml:space="preserve"> not</w:t>
+      </w:r>
+      <w:r>
+        <w:rPr>
+          <w:rFonts w:ascii="Times New Roman" w:hAnsi="Times New Roman" w:cs="Times New Roman"/>
+        </w:rPr>
+        <w:t xml:space="preserve"> collected </w:t>
+      </w:r>
+      <w:r>
+        <w:rPr>
+          <w:rFonts w:ascii="Times New Roman" w:hAnsi="Times New Roman" w:cs="Times New Roman"/>
+        </w:rPr>
+        <w:t xml:space="preserve">for </w:t>
+      </w:r>
+      <w:r>
+        <w:rPr>
+          <w:rFonts w:ascii="Times New Roman" w:hAnsi="Times New Roman" w:cs="Times New Roman"/>
+        </w:rPr>
+        <w:t xml:space="preserve">most </w:t>
+      </w:r>
+      <w:r>
+        <w:rPr>
+          <w:rFonts w:ascii="Times New Roman" w:hAnsi="Times New Roman" w:cs="Times New Roman"/>
+        </w:rPr>
+        <w:t>plots in</w:t>
+      </w:r>
+      <w:r>
+        <w:rPr>
+          <w:rFonts w:ascii="Times New Roman" w:hAnsi="Times New Roman" w:cs="Times New Roman"/>
+        </w:rPr>
+        <w:t xml:space="preserve"> 2008</w:t>
+      </w:r>
+      <w:r>
+        <w:rPr>
+          <w:rFonts w:ascii="Times New Roman" w:hAnsi="Times New Roman" w:cs="Times New Roman"/>
+        </w:rPr>
+        <w:t xml:space="preserve">. Crown class data is also missing in 2008. At some point, DBH data was transferred from </w:t>
+      </w:r>
+      <w:r>
+        <w:rPr>
+          <w:rFonts w:ascii="Times New Roman" w:hAnsi="Times New Roman" w:cs="Times New Roman"/>
+        </w:rPr>
+        <w:t xml:space="preserve">2004 to 2003 for each individual tree. </w:t>
+      </w:r>
+      <w:r>
+        <w:rPr>
+          <w:rFonts w:ascii="Times New Roman" w:hAnsi="Times New Roman" w:cs="Times New Roman"/>
+        </w:rPr>
+        <w:t>Some</w:t>
+      </w:r>
+      <w:r>
+        <w:rPr>
+          <w:rFonts w:ascii="Times New Roman" w:hAnsi="Times New Roman" w:cs="Times New Roman"/>
+        </w:rPr>
+        <w:t xml:space="preserve"> DBH data was transferred </w:t>
+      </w:r>
+      <w:r>
+        <w:rPr>
+          <w:rFonts w:ascii="Times New Roman" w:hAnsi="Times New Roman" w:cs="Times New Roman"/>
+        </w:rPr>
+        <w:t>from 2004 to 2008</w:t>
+      </w:r>
+      <w:r>
+        <w:rPr>
+          <w:rFonts w:ascii="Times New Roman" w:hAnsi="Times New Roman" w:cs="Times New Roman"/>
+        </w:rPr>
+        <w:t xml:space="preserve"> (PSME-04 and PSME-09)</w:t>
+      </w:r>
+      <w:r>
+        <w:rPr>
+          <w:rFonts w:ascii="Times New Roman" w:hAnsi="Times New Roman" w:cs="Times New Roman"/>
+        </w:rPr>
+        <w:t xml:space="preserve">, but for many plots DBH was left blank. </w:t>
+      </w:r>
+      <w:r>
+        <w:rPr>
+          <w:rFonts w:ascii="Times New Roman" w:hAnsi="Times New Roman" w:cs="Times New Roman"/>
+        </w:rPr>
+        <w:t xml:space="preserve">Figure 1 summarizes which plots </w:t>
+      </w:r>
+      <w:r>
+        <w:rPr>
+          <w:rFonts w:ascii="Times New Roman" w:hAnsi="Times New Roman" w:cs="Times New Roman"/>
+        </w:rPr>
+        <w:t xml:space="preserve">have missing </w:t>
+      </w:r>
+      <w:r>
+        <w:rPr>
+          <w:rFonts w:ascii="Times New Roman" w:hAnsi="Times New Roman" w:cs="Times New Roman"/>
+        </w:rPr>
+        <w:t>DBH</w:t>
+      </w:r>
+      <w:r>
+        <w:rPr>
+          <w:rFonts w:ascii="Times New Roman" w:hAnsi="Times New Roman" w:cs="Times New Roman"/>
+        </w:rPr>
+        <w:t xml:space="preserve"> data, </w:t>
+      </w:r>
+      <w:r>
+        <w:rPr>
+          <w:rFonts w:ascii="Times New Roman" w:hAnsi="Times New Roman" w:cs="Times New Roman"/>
+        </w:rPr>
+        <w:t>DBH</w:t>
+      </w:r>
+      <w:r>
+        <w:rPr>
+          <w:rFonts w:ascii="Times New Roman" w:hAnsi="Times New Roman" w:cs="Times New Roman"/>
+        </w:rPr>
+        <w:t xml:space="preserve"> data transferred from previous years and subsequent years. </w:t>
+      </w:r>
+    </w:p>
+    <w:p>
+      <w:pPr>
+        <w:rPr>
+          <w:rFonts w:ascii="Times New Roman" w:hAnsi="Times New Roman" w:cs="Times New Roman"/>
+        </w:rPr>
+      </w:pPr>
+      <w:r>
+        <w:rPr>
+          <w:rFonts w:ascii="Times New Roman" w:hAnsi="Times New Roman" w:cs="Times New Roman"/>
+        </w:rPr>
+        <w:t xml:space="preserve">We decided to </w:t>
+      </w:r>
+      <w:r>
+        <w:rPr>
+          <w:rFonts w:ascii="Times New Roman" w:hAnsi="Times New Roman" w:cs="Times New Roman"/>
+        </w:rPr>
+        <w:t>fill out the rest of the DBH data in 2008 with DBH values f</w:t>
+      </w:r>
+      <w:r>
+        <w:rPr>
+          <w:rFonts w:ascii="Times New Roman" w:hAnsi="Times New Roman" w:cs="Times New Roman"/>
+        </w:rPr>
+        <w:t xml:space="preserve">or each tree from 2004. </w:t>
+      </w:r>
+      <w:r>
+        <w:rPr>
+          <w:rFonts w:ascii="Times New Roman" w:hAnsi="Times New Roman" w:cs="Times New Roman"/>
+        </w:rPr>
+        <w:t>We did this</w:t>
+      </w:r>
+      <w:r>
+        <w:rPr>
+          <w:rFonts w:ascii="Times New Roman" w:hAnsi="Times New Roman" w:cs="Times New Roman"/>
+        </w:rPr>
+        <w:t xml:space="preserve"> while knowing the DBH wouldn’t be completely accurate </w:t>
+      </w:r>
+      <w:r>
+        <w:rPr>
+          <w:rFonts w:ascii="Times New Roman" w:hAnsi="Times New Roman" w:cs="Times New Roman"/>
+        </w:rPr>
+        <w:t xml:space="preserve">because </w:t>
+      </w:r>
+      <w:r>
+        <w:rPr>
+          <w:rFonts w:ascii="Times New Roman" w:hAnsi="Times New Roman" w:cs="Times New Roman"/>
+        </w:rPr>
+        <w:t>to</w:t>
+      </w:r>
+      <w:r>
+        <w:rPr>
+          <w:rFonts w:ascii="Times New Roman" w:hAnsi="Times New Roman" w:cs="Times New Roman"/>
+        </w:rPr>
+        <w:t xml:space="preserve"> evaluate change</w:t>
+      </w:r>
+      <w:r>
+        <w:rPr>
+          <w:rFonts w:ascii="Times New Roman" w:hAnsi="Times New Roman" w:cs="Times New Roman"/>
+        </w:rPr>
+        <w:t xml:space="preserve"> over time</w:t>
+      </w:r>
+      <w:r>
+        <w:rPr>
+          <w:rFonts w:ascii="Times New Roman" w:hAnsi="Times New Roman" w:cs="Times New Roman"/>
+        </w:rPr>
+        <w:t xml:space="preserve"> in </w:t>
+      </w:r>
+      <w:r>
+        <w:rPr>
+          <w:rFonts w:ascii="Times New Roman" w:hAnsi="Times New Roman" w:cs="Times New Roman"/>
+        </w:rPr>
+        <w:t xml:space="preserve">other metrics such as mortality, density, or species composition for trees </w:t>
+      </w:r>
+      <w:r>
+        <w:rPr>
+          <w:rFonts w:ascii="Times New Roman" w:hAnsi="Times New Roman" w:cs="Times New Roman"/>
+        </w:rPr>
+        <w:t>of different size class, we need DBH data to organize tree tags</w:t>
+      </w:r>
+      <w:r>
+        <w:rPr>
+          <w:rFonts w:ascii="Times New Roman" w:hAnsi="Times New Roman" w:cs="Times New Roman"/>
+        </w:rPr>
+        <w:t xml:space="preserve"> by size class.  </w:t>
+      </w:r>
+    </w:p>
+    <w:p>
+      <w:pPr>
+        <w:keepNext/>
+      </w:pPr>
+      <w:r>
+        <w:rPr>
+          <w:rFonts w:ascii="Times New Roman" w:hAnsi="Times New Roman" w:cs="Times New Roman"/>
+          <w:noProof/>
+        </w:rPr>
+        <w:lastRenderedPageBreak/>
+        <w:drawing>
+          <wp:inline distT="0" distB="0" distL="0" distR="0" wp14:anchorId="7D172BEC" wp14:editId="3D9F7B5F">
+            <wp:extent cx="5943600" cy="3714750"/>
+            <wp:effectExtent l="0" t="0" r="0" b="0"/>
+            <wp:docPr id="13" name="Picture 13" descr="Chart&#10;&#10;Description automatically generated"/>
+            <wp:cNvGraphicFramePr>
+              <a:graphicFrameLocks xmlns:a="http://schemas.openxmlformats.org/drawingml/2006/main" noChangeAspect="1"/>
+            </wp:cNvGraphicFramePr>
+            <a:graphic xmlns:a="http://schemas.openxmlformats.org/drawingml/2006/main">
+              <a:graphicData uri="http://schemas.openxmlformats.org/drawingml/2006/picture">
+                <pic:pic xmlns:pic="http://schemas.openxmlformats.org/drawingml/2006/picture">
+                  <pic:nvPicPr>
+                    <pic:cNvPr id="13" name="Picture 13" descr="Chart&#10;&#10;Description automatically generated"/>
+                    <pic:cNvPicPr/>
+                  </pic:nvPicPr>
+                  <pic:blipFill>
+                    <a:blip r:embed="rId6" cstate="print">
+                      <a:extLst>
+                        <a:ext uri="{28A0092B-C50C-407E-A947-70E740481C1C}">
+                          <a14:useLocalDpi xmlns:a14="http://schemas.microsoft.com/office/drawing/2010/main" val="0"/>
+                        </a:ext>
+                      </a:extLst>
+                    </a:blip>
+                    <a:stretch>
+                      <a:fillRect/>
+                    </a:stretch>
+                  </pic:blipFill>
+                  <pic:spPr>
+                    <a:xfrm>
+                      <a:off x="0" y="0"/>
+                      <a:ext cx="5943600" cy="3714750"/>
+                    </a:xfrm>
+                    <a:prstGeom prst="rect">
+                      <a:avLst/>
+                    </a:prstGeom>
+                  </pic:spPr>
+                </pic:pic>
+              </a:graphicData>
+            </a:graphic>
+          </wp:inline>
+        </w:drawing>
+      </w:r>
+    </w:p>
+    <w:p>
+      <w:pPr>
+        <w:pStyle w:val="Caption"/>
+        <w:rPr>
+          <w:rFonts w:ascii="Times New Roman" w:hAnsi="Times New Roman" w:cs="Times New Roman"/>
+        </w:rPr>
+      </w:pPr>
+      <w:r>
+        <w:t xml:space="preserve">Figure </w:t>
+      </w:r>
+      <w:fldSimple w:instr=" SEQ Figure \* ARABIC ">
+        <w:r>
+          <w:rPr>
+            <w:noProof/>
+          </w:rPr>
+          <w:t>1</w:t>
+        </w:r>
+      </w:fldSimple>
+      <w:r>
+        <w:t>.</w:t>
+      </w:r>
+    </w:p>
+    <w:p>
+      <w:pPr>
+        <w:rPr>
+          <w:rFonts w:ascii="Times New Roman" w:hAnsi="Times New Roman" w:cs="Times New Roman"/>
+        </w:rPr>
+      </w:pPr>
     </w:p>
     <w:p>
       <w:pPr>
@@ -1469,7 +1815,7 @@
                     </pic:cNvPicPr>
                   </pic:nvPicPr>
                   <pic:blipFill rotWithShape="1">
-                    <a:blip r:embed="rId6" cstate="print">
+                    <a:blip r:embed="rId7" cstate="print">
                       <a:extLst>
                         <a:ext uri="{28A0092B-C50C-407E-A947-70E740481C1C}">
                           <a14:useLocalDpi xmlns:a14="http://schemas.microsoft.com/office/drawing/2010/main" val="0"/>
@@ -1523,6 +1869,9 @@
         </w:rPr>
       </w:pPr>
       <w:r>
+        <w:rPr>
+          <w:rFonts w:ascii="Times New Roman" w:hAnsi="Times New Roman" w:cs="Times New Roman"/>
+        </w:rPr>
         <w:t>Figure 1. Douglas Fir plots seedling density over time by species and size class.</w:t>
       </w:r>
     </w:p>
@@ -1573,9 +1922,13 @@
     <w:p>
       <w:pPr>
         <w:keepNext/>
-      </w:pPr>
-      <w:r>
-        <w:rPr>
+        <w:rPr>
+          <w:rFonts w:ascii="Times New Roman" w:hAnsi="Times New Roman" w:cs="Times New Roman"/>
+        </w:rPr>
+      </w:pPr>
+      <w:r>
+        <w:rPr>
+          <w:rFonts w:ascii="Times New Roman" w:hAnsi="Times New Roman" w:cs="Times New Roman"/>
           <w:noProof/>
         </w:rPr>
         <mc:AlternateContent>
@@ -1679,7 +2032,7 @@
           <w:noProof/>
         </w:rPr>
         <w:drawing>
-          <wp:anchor distT="0" distB="0" distL="114300" distR="114300" simplePos="0" relativeHeight="251659276" behindDoc="1" locked="0" layoutInCell="1" allowOverlap="1" wp14:anchorId="7519A0EC" wp14:editId="7FD88F53">
+          <wp:anchor distT="0" distB="0" distL="114300" distR="114300" simplePos="0" relativeHeight="251659276" behindDoc="1" locked="0" layoutInCell="1" allowOverlap="1" wp14:anchorId="7519A0EC" wp14:editId="234DC576">
             <wp:simplePos x="0" y="0"/>
             <wp:positionH relativeFrom="column">
               <wp:posOffset>0</wp:posOffset>
@@ -1712,7 +2065,7 @@
                     </pic:cNvPicPr>
                   </pic:nvPicPr>
                   <pic:blipFill>
-                    <a:blip r:embed="rId7" cstate="print">
+                    <a:blip r:embed="rId8" cstate="print">
                       <a:extLst>
                         <a:ext uri="{28A0092B-C50C-407E-A947-70E740481C1C}">
                           <a14:useLocalDpi xmlns:a14="http://schemas.microsoft.com/office/drawing/2010/main" val="0"/>
@@ -1822,6 +2175,7 @@
       </w:pPr>
       <w:r>
         <w:rPr>
+          <w:rFonts w:ascii="Times New Roman" w:hAnsi="Times New Roman" w:cs="Times New Roman"/>
           <w:noProof/>
         </w:rPr>
         <mc:AlternateContent>
@@ -1958,7 +2312,7 @@
                     </pic:cNvPicPr>
                   </pic:nvPicPr>
                   <pic:blipFill>
-                    <a:blip r:embed="rId8" cstate="print">
+                    <a:blip r:embed="rId9" cstate="print">
                       <a:extLst>
                         <a:ext uri="{28A0092B-C50C-407E-A947-70E740481C1C}">
                           <a14:useLocalDpi xmlns:a14="http://schemas.microsoft.com/office/drawing/2010/main" val="0"/>
@@ -1991,6 +2345,7 @@
       </w:r>
       <w:r>
         <w:rPr>
+          <w:rFonts w:ascii="Times New Roman" w:hAnsi="Times New Roman" w:cs="Times New Roman"/>
           <w:noProof/>
         </w:rPr>
         <mc:AlternateContent>
@@ -2092,7 +2447,7 @@
           <w:noProof/>
         </w:rPr>
         <w:drawing>
-          <wp:anchor distT="0" distB="0" distL="114300" distR="114300" simplePos="0" relativeHeight="251662348" behindDoc="1" locked="0" layoutInCell="1" allowOverlap="1" wp14:anchorId="7DE650DF" wp14:editId="4A1E48FE">
+          <wp:anchor distT="0" distB="0" distL="114300" distR="114300" simplePos="0" relativeHeight="251662348" behindDoc="1" locked="0" layoutInCell="1" allowOverlap="1" wp14:anchorId="7DE650DF" wp14:editId="65BD1EA6">
             <wp:simplePos x="0" y="0"/>
             <wp:positionH relativeFrom="column">
               <wp:posOffset>3209925</wp:posOffset>
@@ -2125,7 +2480,7 @@
                     </pic:cNvPicPr>
                   </pic:nvPicPr>
                   <pic:blipFill>
-                    <a:blip r:embed="rId9" cstate="print">
+                    <a:blip r:embed="rId10" cstate="print">
                       <a:extLst>
                         <a:ext uri="{28A0092B-C50C-407E-A947-70E740481C1C}">
                           <a14:useLocalDpi xmlns:a14="http://schemas.microsoft.com/office/drawing/2010/main" val="0"/>
@@ -2308,26 +2663,39 @@
           <w:sz w:val="40"/>
           <w:szCs w:val="40"/>
         </w:rPr>
-        <w:t>Tree</w:t>
-      </w:r>
-      <w:r>
-        <w:rPr>
-          <w:rFonts w:ascii="Times New Roman" w:hAnsi="Times New Roman" w:cs="Times New Roman"/>
-          <w:b/>
-          <w:bCs/>
-          <w:color w:val="auto"/>
-          <w:sz w:val="40"/>
-          <w:szCs w:val="40"/>
-        </w:rPr>
-        <w:t xml:space="preserve"> Analysis and Discussion</w:t>
-      </w:r>
-    </w:p>
-    <w:p/>
-    <w:p/>
-    <w:p/>
-    <w:p>
-      <w:r>
-        <w:rPr>
+        <w:t>Tree Analysis and Discussion</w:t>
+      </w:r>
+    </w:p>
+    <w:p>
+      <w:pPr>
+        <w:rPr>
+          <w:rFonts w:ascii="Times New Roman" w:hAnsi="Times New Roman" w:cs="Times New Roman"/>
+        </w:rPr>
+      </w:pPr>
+    </w:p>
+    <w:p>
+      <w:pPr>
+        <w:rPr>
+          <w:rFonts w:ascii="Times New Roman" w:hAnsi="Times New Roman" w:cs="Times New Roman"/>
+        </w:rPr>
+      </w:pPr>
+    </w:p>
+    <w:p>
+      <w:pPr>
+        <w:rPr>
+          <w:rFonts w:ascii="Times New Roman" w:hAnsi="Times New Roman" w:cs="Times New Roman"/>
+        </w:rPr>
+      </w:pPr>
+    </w:p>
+    <w:p>
+      <w:pPr>
+        <w:rPr>
+          <w:rFonts w:ascii="Times New Roman" w:hAnsi="Times New Roman" w:cs="Times New Roman"/>
+        </w:rPr>
+      </w:pPr>
+      <w:r>
+        <w:rPr>
+          <w:rFonts w:ascii="Times New Roman" w:hAnsi="Times New Roman" w:cs="Times New Roman"/>
           <w:noProof/>
         </w:rPr>
         <w:drawing>
@@ -2364,7 +2732,7 @@
                     </pic:cNvPicPr>
                   </pic:nvPicPr>
                   <pic:blipFill>
-                    <a:blip r:embed="rId10" cstate="print">
+                    <a:blip r:embed="rId11" cstate="print">
                       <a:extLst>
                         <a:ext uri="{28A0092B-C50C-407E-A947-70E740481C1C}">
                           <a14:useLocalDpi xmlns:a14="http://schemas.microsoft.com/office/drawing/2010/main" val="0"/>
@@ -2403,8 +2771,14 @@
       </w:r>
     </w:p>
     <w:p>
-      <w:r>
-        <w:rPr>
+      <w:pPr>
+        <w:rPr>
+          <w:rFonts w:ascii="Times New Roman" w:hAnsi="Times New Roman" w:cs="Times New Roman"/>
+        </w:rPr>
+      </w:pPr>
+      <w:r>
+        <w:rPr>
+          <w:rFonts w:ascii="Times New Roman" w:hAnsi="Times New Roman" w:cs="Times New Roman"/>
           <w:noProof/>
         </w:rPr>
         <w:drawing>
@@ -2441,7 +2815,7 @@
                     </pic:cNvPicPr>
                   </pic:nvPicPr>
                   <pic:blipFill>
-                    <a:blip r:embed="rId11" cstate="print">
+                    <a:blip r:embed="rId12" cstate="print">
                       <a:extLst>
                         <a:ext uri="{28A0092B-C50C-407E-A947-70E740481C1C}">
                           <a14:useLocalDpi xmlns:a14="http://schemas.microsoft.com/office/drawing/2010/main" val="0"/>
@@ -2479,7 +2853,13 @@
         </w:drawing>
       </w:r>
     </w:p>
-    <w:p/>
+    <w:p>
+      <w:pPr>
+        <w:rPr>
+          <w:rFonts w:ascii="Times New Roman" w:hAnsi="Times New Roman" w:cs="Times New Roman"/>
+        </w:rPr>
+      </w:pPr>
+    </w:p>
     <w:p>
       <w:pPr>
         <w:rPr>
@@ -2514,6 +2894,7 @@
       </w:pPr>
       <w:r>
         <w:rPr>
+          <w:rFonts w:ascii="Times New Roman" w:hAnsi="Times New Roman" w:cs="Times New Roman"/>
           <w:noProof/>
         </w:rPr>
         <w:drawing>
@@ -2550,7 +2931,7 @@
                     </pic:cNvPicPr>
                   </pic:nvPicPr>
                   <pic:blipFill>
-                    <a:blip r:embed="rId12" cstate="print">
+                    <a:blip r:embed="rId13" cstate="print">
                       <a:extLst>
                         <a:ext uri="{28A0092B-C50C-407E-A947-70E740481C1C}">
                           <a14:useLocalDpi xmlns:a14="http://schemas.microsoft.com/office/drawing/2010/main" val="0"/>
@@ -2633,6 +3014,7 @@
       </w:pPr>
       <w:r>
         <w:rPr>
+          <w:rFonts w:ascii="Times New Roman" w:hAnsi="Times New Roman" w:cs="Times New Roman"/>
           <w:noProof/>
         </w:rPr>
         <w:drawing>
@@ -2669,7 +3051,7 @@
                     </pic:cNvPicPr>
                   </pic:nvPicPr>
                   <pic:blipFill>
-                    <a:blip r:embed="rId13" cstate="print">
+                    <a:blip r:embed="rId14" cstate="print">
                       <a:extLst>
                         <a:ext uri="{28A0092B-C50C-407E-A947-70E740481C1C}">
                           <a14:useLocalDpi xmlns:a14="http://schemas.microsoft.com/office/drawing/2010/main" val="0"/>
@@ -2840,7 +3222,7 @@
                     </pic:cNvPicPr>
                   </pic:nvPicPr>
                   <pic:blipFill>
-                    <a:blip r:embed="rId14" cstate="print">
+                    <a:blip r:embed="rId15" cstate="print">
                       <a:extLst>
                         <a:ext uri="{28A0092B-C50C-407E-A947-70E740481C1C}">
                           <a14:useLocalDpi xmlns:a14="http://schemas.microsoft.com/office/drawing/2010/main" val="0"/>
@@ -3415,7 +3797,7 @@
                     <pic:cNvPicPr/>
                   </pic:nvPicPr>
                   <pic:blipFill>
-                    <a:blip r:embed="rId19" cstate="print">
+                    <a:blip r:embed="rId20" cstate="print">
                       <a:extLst>
                         <a:ext uri="{28A0092B-C50C-407E-A947-70E740481C1C}">
                           <a14:useLocalDpi xmlns:a14="http://schemas.microsoft.com/office/drawing/2010/main" val="0"/>
@@ -4337,7 +4719,7 @@
                     </pic:cNvPicPr>
                   </pic:nvPicPr>
                   <pic:blipFill>
-                    <a:blip r:embed="rId20" cstate="print">
+                    <a:blip r:embed="rId21" cstate="print">
                       <a:extLst>
                         <a:ext uri="{28A0092B-C50C-407E-A947-70E740481C1C}">
                           <a14:useLocalDpi xmlns:a14="http://schemas.microsoft.com/office/drawing/2010/main" val="0"/>
@@ -4436,7 +4818,7 @@
                     </pic:cNvPicPr>
                   </pic:nvPicPr>
                   <pic:blipFill>
-                    <a:blip r:embed="rId21" cstate="print">
+                    <a:blip r:embed="rId22" cstate="print">
                       <a:extLst>
                         <a:ext uri="{28A0092B-C50C-407E-A947-70E740481C1C}">
                           <a14:useLocalDpi xmlns:a14="http://schemas.microsoft.com/office/drawing/2010/main" val="0"/>
@@ -4512,7 +4894,7 @@
                     </pic:cNvPicPr>
                   </pic:nvPicPr>
                   <pic:blipFill>
-                    <a:blip r:embed="rId22" cstate="print">
+                    <a:blip r:embed="rId23" cstate="print">
                       <a:extLst>
                         <a:ext uri="{28A0092B-C50C-407E-A947-70E740481C1C}">
                           <a14:useLocalDpi xmlns:a14="http://schemas.microsoft.com/office/drawing/2010/main" val="0"/>
@@ -5168,7 +5550,7 @@
                     <pic:cNvPicPr/>
                   </pic:nvPicPr>
                   <pic:blipFill>
-                    <a:blip r:embed="rId23" cstate="print">
+                    <a:blip r:embed="rId24" cstate="print">
                       <a:extLst>
                         <a:ext uri="{28A0092B-C50C-407E-A947-70E740481C1C}">
                           <a14:useLocalDpi xmlns:a14="http://schemas.microsoft.com/office/drawing/2010/main" val="0"/>
@@ -5888,6 +6270,118 @@
 <file path=word/numbering.xml><?xml version="1.0" encoding="utf-8"?>
 <w:numbering xmlns:wpc="http://schemas.microsoft.com/office/word/2010/wordprocessingCanvas" xmlns:cx="http://schemas.microsoft.com/office/drawing/2014/chartex" xmlns:cx1="http://schemas.microsoft.com/office/drawing/2015/9/8/chartex" xmlns:cx2="http://schemas.microsoft.com/office/drawing/2015/10/21/chartex" xmlns:cx3="http://schemas.microsoft.com/office/drawing/2016/5/9/chartex" xmlns:cx4="http://schemas.microsoft.com/office/drawing/2016/5/10/chartex" xmlns:cx5="http://schemas.microsoft.com/office/drawing/2016/5/11/chartex" xmlns:cx6="http://schemas.microsoft.com/office/drawing/2016/5/12/chartex" xmlns:cx7="http://schemas.microsoft.com/office/drawing/2016/5/13/chartex" xmlns:cx8="http://schemas.microsoft.com/office/drawing/2016/5/14/chartex" xmlns:mc="http://schemas.openxmlformats.org/markup-compatibility/2006" xmlns:aink="http://schemas.microsoft.com/office/drawing/2016/ink" xmlns:am3d="http://schemas.microsoft.com/office/drawing/2017/model3d" xmlns:o="urn:schemas-microsoft-com:office:office" xmlns:oel="http://schemas.microsoft.com/office/2019/extlst" xmlns:r="http://schemas.openxmlformats.org/officeDocument/2006/relationships" xmlns:m="http://schemas.openxmlformats.org/officeDocument/2006/math" xmlns:v="urn:schemas-microsoft-com:vml" xmlns:wp14="http://schemas.microsoft.com/office/word/2010/wordprocessingDrawing" xmlns:wp="http://schemas.openxmlformats.org/drawingml/2006/wordprocessingDrawing" xmlns:w10="urn:schemas-microsoft-com:office:word" xmlns:w="http://schemas.openxmlformats.org/wordprocessingml/2006/main" xmlns:w14="http://schemas.microsoft.com/office/word/2010/wordml" xmlns:w15="http://schemas.microsoft.com/office/word/2012/wordml" xmlns:w16cex="http://schemas.microsoft.com/office/word/2018/wordml/cex" xmlns:w16cid="http://schemas.microsoft.com/office/word/2016/wordml/cid" xmlns:w16="http://schemas.microsoft.com/office/word/2018/wordml" xmlns:w16sdtdh="http://schemas.microsoft.com/office/word/2020/wordml/sdtdatahash" xmlns:w16se="http://schemas.microsoft.com/office/word/2015/wordml/symex" xmlns:wpg="http://schemas.microsoft.com/office/word/2010/wordprocessingGroup" xmlns:wpi="http://schemas.microsoft.com/office/word/2010/wordprocessingInk" xmlns:wne="http://schemas.microsoft.com/office/word/2006/wordml" xmlns:wps="http://schemas.microsoft.com/office/word/2010/wordprocessingShape" mc:Ignorable="w14 w15 w16se w16cid w16 w16cex w16sdtdh wp14">
   <w:abstractNum w:abstractNumId="0" w15:restartNumberingAfterBreak="0">
+    <w:nsid w:val="2FEB7B42"/>
+    <w:multiLevelType w:val="hybridMultilevel"/>
+    <w:tmpl w:val="0E04F732"/>
+    <w:lvl w:ilvl="0" w:tplc="45FC298A">
+      <w:numFmt w:val="bullet"/>
+      <w:lvlText w:val="-"/>
+      <w:lvlJc w:val="left"/>
+      <w:pPr>
+        <w:ind w:left="720" w:hanging="360"/>
+      </w:pPr>
+      <w:rPr>
+        <w:rFonts w:ascii="Calibri" w:eastAsiaTheme="minorHAnsi" w:hAnsi="Calibri" w:cs="Calibri" w:hint="default"/>
+      </w:rPr>
+    </w:lvl>
+    <w:lvl w:ilvl="1" w:tplc="04090003" w:tentative="1">
+      <w:start w:val="1"/>
+      <w:numFmt w:val="bullet"/>
+      <w:lvlText w:val="o"/>
+      <w:lvlJc w:val="left"/>
+      <w:pPr>
+        <w:ind w:left="1440" w:hanging="360"/>
+      </w:pPr>
+      <w:rPr>
+        <w:rFonts w:ascii="Courier New" w:hAnsi="Courier New" w:cs="Courier New" w:hint="default"/>
+      </w:rPr>
+    </w:lvl>
+    <w:lvl w:ilvl="2" w:tplc="04090005" w:tentative="1">
+      <w:start w:val="1"/>
+      <w:numFmt w:val="bullet"/>
+      <w:lvlText w:val=""/>
+      <w:lvlJc w:val="left"/>
+      <w:pPr>
+        <w:ind w:left="2160" w:hanging="360"/>
+      </w:pPr>
+      <w:rPr>
+        <w:rFonts w:ascii="Wingdings" w:hAnsi="Wingdings" w:hint="default"/>
+      </w:rPr>
+    </w:lvl>
+    <w:lvl w:ilvl="3" w:tplc="04090001" w:tentative="1">
+      <w:start w:val="1"/>
+      <w:numFmt w:val="bullet"/>
+      <w:lvlText w:val=""/>
+      <w:lvlJc w:val="left"/>
+      <w:pPr>
+        <w:ind w:left="2880" w:hanging="360"/>
+      </w:pPr>
+      <w:rPr>
+        <w:rFonts w:ascii="Symbol" w:hAnsi="Symbol" w:hint="default"/>
+      </w:rPr>
+    </w:lvl>
+    <w:lvl w:ilvl="4" w:tplc="04090003" w:tentative="1">
+      <w:start w:val="1"/>
+      <w:numFmt w:val="bullet"/>
+      <w:lvlText w:val="o"/>
+      <w:lvlJc w:val="left"/>
+      <w:pPr>
+        <w:ind w:left="3600" w:hanging="360"/>
+      </w:pPr>
+      <w:rPr>
+        <w:rFonts w:ascii="Courier New" w:hAnsi="Courier New" w:cs="Courier New" w:hint="default"/>
+      </w:rPr>
+    </w:lvl>
+    <w:lvl w:ilvl="5" w:tplc="04090005" w:tentative="1">
+      <w:start w:val="1"/>
+      <w:numFmt w:val="bullet"/>
+      <w:lvlText w:val=""/>
+      <w:lvlJc w:val="left"/>
+      <w:pPr>
+        <w:ind w:left="4320" w:hanging="360"/>
+      </w:pPr>
+      <w:rPr>
+        <w:rFonts w:ascii="Wingdings" w:hAnsi="Wingdings" w:hint="default"/>
+      </w:rPr>
+    </w:lvl>
+    <w:lvl w:ilvl="6" w:tplc="04090001" w:tentative="1">
+      <w:start w:val="1"/>
+      <w:numFmt w:val="bullet"/>
+      <w:lvlText w:val=""/>
+      <w:lvlJc w:val="left"/>
+      <w:pPr>
+        <w:ind w:left="5040" w:hanging="360"/>
+      </w:pPr>
+      <w:rPr>
+        <w:rFonts w:ascii="Symbol" w:hAnsi="Symbol" w:hint="default"/>
+      </w:rPr>
+    </w:lvl>
+    <w:lvl w:ilvl="7" w:tplc="04090003" w:tentative="1">
+      <w:start w:val="1"/>
+      <w:numFmt w:val="bullet"/>
+      <w:lvlText w:val="o"/>
+      <w:lvlJc w:val="left"/>
+      <w:pPr>
+        <w:ind w:left="5760" w:hanging="360"/>
+      </w:pPr>
+      <w:rPr>
+        <w:rFonts w:ascii="Courier New" w:hAnsi="Courier New" w:cs="Courier New" w:hint="default"/>
+      </w:rPr>
+    </w:lvl>
+    <w:lvl w:ilvl="8" w:tplc="04090005" w:tentative="1">
+      <w:start w:val="1"/>
+      <w:numFmt w:val="bullet"/>
+      <w:lvlText w:val=""/>
+      <w:lvlJc w:val="left"/>
+      <w:pPr>
+        <w:ind w:left="6480" w:hanging="360"/>
+      </w:pPr>
+      <w:rPr>
+        <w:rFonts w:ascii="Wingdings" w:hAnsi="Wingdings" w:hint="default"/>
+      </w:rPr>
+    </w:lvl>
+  </w:abstractNum>
+  <w:abstractNum w:abstractNumId="1" w15:restartNumberingAfterBreak="0">
     <w:nsid w:val="5407614F"/>
     <w:multiLevelType w:val="hybridMultilevel"/>
     <w:tmpl w:val="CCDCB8F6"/>
@@ -5973,7 +6467,7 @@
       </w:pPr>
     </w:lvl>
   </w:abstractNum>
-  <w:abstractNum w:abstractNumId="1" w15:restartNumberingAfterBreak="0">
+  <w:abstractNum w:abstractNumId="2" w15:restartNumberingAfterBreak="0">
     <w:nsid w:val="57F51EFB"/>
     <w:multiLevelType w:val="hybridMultilevel"/>
     <w:tmpl w:val="324E4428"/>
@@ -6086,7 +6580,7 @@
       </w:rPr>
     </w:lvl>
   </w:abstractNum>
-  <w:abstractNum w:abstractNumId="2" w15:restartNumberingAfterBreak="0">
+  <w:abstractNum w:abstractNumId="3" w15:restartNumberingAfterBreak="0">
     <w:nsid w:val="5BE11256"/>
     <w:multiLevelType w:val="hybridMultilevel"/>
     <w:tmpl w:val="527CF198"/>
@@ -6176,13 +6670,16 @@
     </w:lvl>
   </w:abstractNum>
   <w:num w:numId="1" w16cid:durableId="1873421755">
+    <w:abstractNumId w:val="2"/>
+  </w:num>
+  <w:num w:numId="2" w16cid:durableId="1157840311">
     <w:abstractNumId w:val="1"/>
   </w:num>
-  <w:num w:numId="2" w16cid:durableId="1157840311">
+  <w:num w:numId="3" w16cid:durableId="125861140">
+    <w:abstractNumId w:val="3"/>
+  </w:num>
+  <w:num w:numId="4" w16cid:durableId="488792694">
     <w:abstractNumId w:val="0"/>
-  </w:num>
-  <w:num w:numId="3" w16cid:durableId="125861140">
-    <w:abstractNumId w:val="2"/>
   </w:num>
 </w:numbering>
 </file>
@@ -6624,6 +7121,7 @@
   <w:style w:type="character" w:default="1" w:styleId="DefaultParagraphFont">
     <w:name w:val="Default Paragraph Font"/>
     <w:uiPriority w:val="1"/>
+    <w:semiHidden/>
     <w:unhideWhenUsed/>
   </w:style>
   <w:style w:type="table" w:default="1" w:styleId="TableNormal">

</xml_diff>

<commit_message>
transferring analyses to rmd format
</commit_message>
<xml_diff>
--- a/SAGUARO PSME REPORT.docx
+++ b/SAGUARO PSME REPORT.docx
@@ -299,7 +299,7 @@
               </wp:anchor>
             </w:drawing>
           </mc:Choice>
-          <mc:Fallback xmlns:arto="http://schemas.microsoft.com/office/word/2006/arto" xmlns:a14="http://schemas.microsoft.com/office/drawing/2010/main" xmlns:pic="http://schemas.openxmlformats.org/drawingml/2006/picture" xmlns:a="http://schemas.openxmlformats.org/drawingml/2006/main">
+          <mc:Fallback xmlns:a="http://schemas.openxmlformats.org/drawingml/2006/main" xmlns:pic="http://schemas.openxmlformats.org/drawingml/2006/picture" xmlns:a14="http://schemas.microsoft.com/office/drawing/2010/main" xmlns:arto="http://schemas.microsoft.com/office/word/2006/arto">
             <w:pict>
               <v:line id="Straight Connector 2" style="position:absolute;z-index:251660288;visibility:visible;mso-wrap-style:square;mso-wrap-distance-left:9pt;mso-wrap-distance-top:0;mso-wrap-distance-right:9pt;mso-wrap-distance-bottom:0;mso-position-horizontal:left;mso-position-horizontal-relative:margin;mso-position-vertical:absolute;mso-position-vertical-relative:text" o:spid="_x0000_s1026" strokecolor="black [3200]" strokeweight="2.25pt" from="0,81.75pt" to="484.5pt,81.75pt" w14:anchorId="33747C72" o:gfxdata="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">
                 <v:stroke joinstyle="miter"/>
@@ -365,7 +365,7 @@
               </wp:anchor>
             </w:drawing>
           </mc:Choice>
-          <mc:Fallback xmlns:arto="http://schemas.microsoft.com/office/word/2006/arto" xmlns:a14="http://schemas.microsoft.com/office/drawing/2010/main" xmlns:pic="http://schemas.openxmlformats.org/drawingml/2006/picture" xmlns:a="http://schemas.openxmlformats.org/drawingml/2006/main">
+          <mc:Fallback xmlns:a="http://schemas.openxmlformats.org/drawingml/2006/main" xmlns:pic="http://schemas.openxmlformats.org/drawingml/2006/picture" xmlns:a14="http://schemas.microsoft.com/office/drawing/2010/main" xmlns:arto="http://schemas.microsoft.com/office/word/2006/arto">
             <w:pict>
               <v:line id="Straight Connector 1" style="position:absolute;z-index:251659264;visibility:visible;mso-wrap-style:square;mso-wrap-distance-left:9pt;mso-wrap-distance-top:0;mso-wrap-distance-right:9pt;mso-wrap-distance-bottom:0;mso-position-horizontal:absolute;mso-position-horizontal-relative:text;mso-position-vertical:absolute;mso-position-vertical-relative:text" o:spid="_x0000_s1026" strokecolor="black [3200]" strokeweight="15pt" from="1.5pt,1.5pt" to="486pt,1.5pt" w14:anchorId="366030FF" o:gfxdata="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">
                 <v:stroke joinstyle="miter"/>
@@ -1772,1390 +1772,29 @@
           <w:b/>
           <w:bCs/>
           <w:color w:val="auto"/>
-          <w:sz w:val="40"/>
-          <w:szCs w:val="40"/>
-        </w:rPr>
-      </w:pPr>
-      <w:r>
-        <w:rPr>
-          <w:rFonts w:ascii="Times New Roman" w:hAnsi="Times New Roman" w:cs="Times New Roman"/>
-          <w:noProof/>
-        </w:rPr>
-        <w:drawing>
-          <wp:anchor distT="0" distB="0" distL="114300" distR="114300" simplePos="0" relativeHeight="251660300" behindDoc="1" locked="0" layoutInCell="1" allowOverlap="1" wp14:anchorId="5D1111BD" wp14:editId="67A9CEC8">
-            <wp:simplePos x="0" y="0"/>
-            <wp:positionH relativeFrom="column">
-              <wp:posOffset>-200025</wp:posOffset>
-            </wp:positionH>
-            <wp:positionV relativeFrom="paragraph">
-              <wp:posOffset>408940</wp:posOffset>
-            </wp:positionV>
-            <wp:extent cx="5943600" cy="2752725"/>
-            <wp:effectExtent l="0" t="0" r="0" b="9525"/>
-            <wp:wrapTight wrapText="bothSides">
-              <wp:wrapPolygon edited="0">
-                <wp:start x="0" y="0"/>
-                <wp:lineTo x="0" y="21525"/>
-                <wp:lineTo x="21531" y="21525"/>
-                <wp:lineTo x="21531" y="0"/>
-                <wp:lineTo x="0" y="0"/>
-              </wp:wrapPolygon>
-            </wp:wrapTight>
-            <wp:docPr id="4" name="Picture 4"/>
-            <wp:cNvGraphicFramePr>
-              <a:graphicFrameLocks xmlns:a="http://schemas.openxmlformats.org/drawingml/2006/main" noChangeAspect="1"/>
-            </wp:cNvGraphicFramePr>
-            <a:graphic xmlns:a="http://schemas.openxmlformats.org/drawingml/2006/main">
-              <a:graphicData uri="http://schemas.openxmlformats.org/drawingml/2006/picture">
-                <pic:pic xmlns:pic="http://schemas.openxmlformats.org/drawingml/2006/picture">
-                  <pic:nvPicPr>
-                    <pic:cNvPr id="0" name="Picture 1"/>
-                    <pic:cNvPicPr>
-                      <a:picLocks noChangeAspect="1" noChangeArrowheads="1"/>
-                    </pic:cNvPicPr>
-                  </pic:nvPicPr>
-                  <pic:blipFill rotWithShape="1">
-                    <a:blip r:embed="rId7" cstate="print">
-                      <a:extLst>
-                        <a:ext uri="{28A0092B-C50C-407E-A947-70E740481C1C}">
-                          <a14:useLocalDpi xmlns:a14="http://schemas.microsoft.com/office/drawing/2010/main" val="0"/>
-                        </a:ext>
-                      </a:extLst>
-                    </a:blip>
-                    <a:srcRect t="7371"/>
-                    <a:stretch/>
-                  </pic:blipFill>
-                  <pic:spPr bwMode="auto">
-                    <a:xfrm>
-                      <a:off x="0" y="0"/>
-                      <a:ext cx="5943600" cy="2752725"/>
-                    </a:xfrm>
-                    <a:prstGeom prst="rect">
-                      <a:avLst/>
-                    </a:prstGeom>
-                    <a:noFill/>
-                    <a:ln>
-                      <a:noFill/>
-                    </a:ln>
-                    <a:extLst>
-                      <a:ext uri="{53640926-AAD7-44D8-BBD7-CCE9431645EC}">
-                        <a14:shadowObscured xmlns:a14="http://schemas.microsoft.com/office/drawing/2010/main"/>
-                      </a:ext>
-                    </a:extLst>
-                  </pic:spPr>
-                </pic:pic>
-              </a:graphicData>
-            </a:graphic>
-          </wp:anchor>
-        </w:drawing>
-      </w:r>
+          <w:sz w:val="32"/>
+          <w:szCs w:val="32"/>
+        </w:rPr>
+      </w:pPr>
       <w:r>
         <w:rPr>
           <w:rFonts w:ascii="Times New Roman" w:hAnsi="Times New Roman" w:cs="Times New Roman"/>
           <w:b/>
           <w:bCs/>
           <w:color w:val="auto"/>
-          <w:sz w:val="40"/>
-          <w:szCs w:val="40"/>
-        </w:rPr>
-        <w:t>Seedlings Analysis and Discussion</w:t>
-      </w:r>
-    </w:p>
-    <w:p>
-      <w:pPr>
-        <w:pStyle w:val="Caption"/>
-        <w:rPr>
-          <w:rFonts w:ascii="Times New Roman" w:hAnsi="Times New Roman" w:cs="Times New Roman"/>
-        </w:rPr>
-      </w:pPr>
-      <w:r>
-        <w:rPr>
-          <w:rFonts w:ascii="Times New Roman" w:hAnsi="Times New Roman" w:cs="Times New Roman"/>
-        </w:rPr>
-        <w:t>Figure 1. Douglas Fir plots seedling density over time by species and size class.</w:t>
-      </w:r>
-    </w:p>
-    <w:p>
-      <w:pPr>
-        <w:pStyle w:val="Heading2"/>
+          <w:sz w:val="32"/>
+          <w:szCs w:val="32"/>
+        </w:rPr>
+        <w:t xml:space="preserve">Cover Protocol </w:t>
+      </w:r>
+      <w:r>
         <w:rPr>
           <w:rFonts w:ascii="Times New Roman" w:hAnsi="Times New Roman" w:cs="Times New Roman"/>
           <w:b/>
           <w:bCs/>
           <w:color w:val="auto"/>
-          <w:sz w:val="40"/>
-          <w:szCs w:val="40"/>
-        </w:rPr>
-      </w:pPr>
-    </w:p>
-    <w:p>
-      <w:pPr>
-        <w:pStyle w:val="Heading2"/>
-        <w:rPr>
-          <w:rFonts w:ascii="Times New Roman" w:hAnsi="Times New Roman" w:cs="Times New Roman"/>
-          <w:b/>
-          <w:bCs/>
-          <w:color w:val="auto"/>
-          <w:sz w:val="40"/>
-          <w:szCs w:val="40"/>
-        </w:rPr>
-      </w:pPr>
-      <w:r>
-        <w:rPr>
-          <w:rFonts w:ascii="Times New Roman" w:hAnsi="Times New Roman" w:cs="Times New Roman"/>
-          <w:b/>
-          <w:bCs/>
-          <w:color w:val="auto"/>
-          <w:sz w:val="40"/>
-          <w:szCs w:val="40"/>
-        </w:rPr>
-        <w:t>Fuel Loading Analysis and Discussion</w:t>
-      </w:r>
-    </w:p>
-    <w:p>
-      <w:pPr>
-        <w:rPr>
-          <w:rFonts w:ascii="Times New Roman" w:hAnsi="Times New Roman" w:cs="Times New Roman"/>
-        </w:rPr>
-      </w:pPr>
-    </w:p>
-    <w:p>
-      <w:pPr>
-        <w:keepNext/>
-        <w:rPr>
-          <w:rFonts w:ascii="Times New Roman" w:hAnsi="Times New Roman" w:cs="Times New Roman"/>
-        </w:rPr>
-      </w:pPr>
-      <w:r>
-        <w:rPr>
-          <w:rFonts w:ascii="Times New Roman" w:hAnsi="Times New Roman" w:cs="Times New Roman"/>
-          <w:noProof/>
-        </w:rPr>
-        <mc:AlternateContent>
-          <mc:Choice Requires="wps">
-            <w:drawing>
-              <wp:anchor distT="0" distB="0" distL="114300" distR="114300" simplePos="0" relativeHeight="251664396" behindDoc="1" locked="0" layoutInCell="1" allowOverlap="1" wp14:anchorId="3395B9EE" wp14:editId="396CCC7D">
-                <wp:simplePos x="0" y="0"/>
-                <wp:positionH relativeFrom="column">
-                  <wp:posOffset>0</wp:posOffset>
-                </wp:positionH>
-                <wp:positionV relativeFrom="paragraph">
-                  <wp:posOffset>3017520</wp:posOffset>
-                </wp:positionV>
-                <wp:extent cx="4219575" cy="635"/>
-                <wp:effectExtent l="0" t="0" r="0" b="0"/>
-                <wp:wrapTight wrapText="bothSides">
-                  <wp:wrapPolygon edited="0">
-                    <wp:start x="0" y="0"/>
-                    <wp:lineTo x="0" y="21600"/>
-                    <wp:lineTo x="21600" y="21600"/>
-                    <wp:lineTo x="21600" y="0"/>
-                  </wp:wrapPolygon>
-                </wp:wrapTight>
-                <wp:docPr id="24" name="Text Box 24"/>
-                <wp:cNvGraphicFramePr/>
-                <a:graphic xmlns:a="http://schemas.openxmlformats.org/drawingml/2006/main">
-                  <a:graphicData uri="http://schemas.microsoft.com/office/word/2010/wordprocessingShape">
-                    <wps:wsp>
-                      <wps:cNvSpPr txBox="1"/>
-                      <wps:spPr>
-                        <a:xfrm>
-                          <a:off x="0" y="0"/>
-                          <a:ext cx="4219575" cy="635"/>
-                        </a:xfrm>
-                        <a:prstGeom prst="rect">
-                          <a:avLst/>
-                        </a:prstGeom>
-                        <a:solidFill>
-                          <a:prstClr val="white"/>
-                        </a:solidFill>
-                        <a:ln>
-                          <a:noFill/>
-                        </a:ln>
-                      </wps:spPr>
-                      <wps:txbx>
-                        <w:txbxContent>
-                          <w:p>
-                            <w:pPr>
-                              <w:pStyle w:val="Caption"/>
-                              <w:rPr>
-                                <w:rFonts w:ascii="Times New Roman" w:hAnsi="Times New Roman" w:cs="Times New Roman"/>
-                                <w:noProof/>
-                              </w:rPr>
-                            </w:pPr>
-                            <w:r>
-                              <w:t>Figure 2. Douglas Fir plots fuel loading over time.</w:t>
-                            </w:r>
-                          </w:p>
-                        </w:txbxContent>
-                      </wps:txbx>
-                      <wps:bodyPr rot="0" spcFirstLastPara="0" vertOverflow="overflow" horzOverflow="overflow" vert="horz" wrap="square" lIns="0" tIns="0" rIns="0" bIns="0" numCol="1" spcCol="0" rtlCol="0" fromWordArt="0" anchor="t" anchorCtr="0" forceAA="0" compatLnSpc="1">
-                        <a:prstTxWarp prst="textNoShape">
-                          <a:avLst/>
-                        </a:prstTxWarp>
-                        <a:spAutoFit/>
-                      </wps:bodyPr>
-                    </wps:wsp>
-                  </a:graphicData>
-                </a:graphic>
-              </wp:anchor>
-            </w:drawing>
-          </mc:Choice>
-          <mc:Fallback>
-            <w:pict>
-              <v:shape w14:anchorId="3395B9EE" id="Text Box 24" o:spid="_x0000_s1027" type="#_x0000_t202" style="position:absolute;margin-left:0;margin-top:237.6pt;width:332.25pt;height:.05pt;z-index:-251652084;visibility:visible;mso-wrap-style:square;mso-wrap-distance-left:9pt;mso-wrap-distance-top:0;mso-wrap-distance-right:9pt;mso-wrap-distance-bottom:0;mso-position-horizontal:absolute;mso-position-horizontal-relative:text;mso-position-vertical:absolute;mso-position-vertical-relative:text;v-text-anchor:top" o:gfxdata="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" stroked="f">
-                <v:textbox style="mso-fit-shape-to-text:t" inset="0,0,0,0">
-                  <w:txbxContent>
-                    <w:p>
-                      <w:pPr>
-                        <w:pStyle w:val="Caption"/>
-                        <w:rPr>
-                          <w:rFonts w:ascii="Times New Roman" w:hAnsi="Times New Roman" w:cs="Times New Roman"/>
-                          <w:noProof/>
-                        </w:rPr>
-                      </w:pPr>
-                      <w:r>
-                        <w:t>Figure 2. Douglas Fir plots fuel loading over time.</w:t>
-                      </w:r>
-                    </w:p>
-                  </w:txbxContent>
-                </v:textbox>
-                <w10:wrap type="tight"/>
-              </v:shape>
-            </w:pict>
-          </mc:Fallback>
-        </mc:AlternateContent>
-      </w:r>
-      <w:r>
-        <w:rPr>
-          <w:rFonts w:ascii="Times New Roman" w:hAnsi="Times New Roman" w:cs="Times New Roman"/>
-          <w:noProof/>
-        </w:rPr>
-        <w:drawing>
-          <wp:anchor distT="0" distB="0" distL="114300" distR="114300" simplePos="0" relativeHeight="251659276" behindDoc="1" locked="0" layoutInCell="1" allowOverlap="1" wp14:anchorId="7519A0EC" wp14:editId="234DC576">
-            <wp:simplePos x="0" y="0"/>
-            <wp:positionH relativeFrom="column">
-              <wp:posOffset>0</wp:posOffset>
-            </wp:positionH>
-            <wp:positionV relativeFrom="paragraph">
-              <wp:posOffset>635</wp:posOffset>
-            </wp:positionV>
-            <wp:extent cx="4219575" cy="2959799"/>
-            <wp:effectExtent l="0" t="0" r="0" b="0"/>
-            <wp:wrapTight wrapText="bothSides">
-              <wp:wrapPolygon edited="0">
-                <wp:start x="0" y="0"/>
-                <wp:lineTo x="0" y="21410"/>
-                <wp:lineTo x="21454" y="21410"/>
-                <wp:lineTo x="21454" y="0"/>
-                <wp:lineTo x="0" y="0"/>
-              </wp:wrapPolygon>
-            </wp:wrapTight>
-            <wp:docPr id="6" name="Picture 6"/>
-            <wp:cNvGraphicFramePr>
-              <a:graphicFrameLocks xmlns:a="http://schemas.openxmlformats.org/drawingml/2006/main" noChangeAspect="1"/>
-            </wp:cNvGraphicFramePr>
-            <a:graphic xmlns:a="http://schemas.openxmlformats.org/drawingml/2006/main">
-              <a:graphicData uri="http://schemas.openxmlformats.org/drawingml/2006/picture">
-                <pic:pic xmlns:pic="http://schemas.openxmlformats.org/drawingml/2006/picture">
-                  <pic:nvPicPr>
-                    <pic:cNvPr id="0" name="Picture 3"/>
-                    <pic:cNvPicPr>
-                      <a:picLocks noChangeAspect="1" noChangeArrowheads="1"/>
-                    </pic:cNvPicPr>
-                  </pic:nvPicPr>
-                  <pic:blipFill>
-                    <a:blip r:embed="rId8" cstate="print">
-                      <a:extLst>
-                        <a:ext uri="{28A0092B-C50C-407E-A947-70E740481C1C}">
-                          <a14:useLocalDpi xmlns:a14="http://schemas.microsoft.com/office/drawing/2010/main" val="0"/>
-                        </a:ext>
-                      </a:extLst>
-                    </a:blip>
-                    <a:srcRect/>
-                    <a:stretch>
-                      <a:fillRect/>
-                    </a:stretch>
-                  </pic:blipFill>
-                  <pic:spPr bwMode="auto">
-                    <a:xfrm>
-                      <a:off x="0" y="0"/>
-                      <a:ext cx="4219575" cy="2959799"/>
-                    </a:xfrm>
-                    <a:prstGeom prst="rect">
-                      <a:avLst/>
-                    </a:prstGeom>
-                    <a:noFill/>
-                    <a:ln>
-                      <a:noFill/>
-                    </a:ln>
-                  </pic:spPr>
-                </pic:pic>
-              </a:graphicData>
-            </a:graphic>
-          </wp:anchor>
-        </w:drawing>
-      </w:r>
-    </w:p>
-    <w:p>
-      <w:pPr>
-        <w:rPr>
-          <w:rFonts w:ascii="Times New Roman" w:hAnsi="Times New Roman" w:cs="Times New Roman"/>
-          <w:b/>
-          <w:bCs/>
-        </w:rPr>
-      </w:pPr>
-    </w:p>
-    <w:p>
-      <w:pPr>
-        <w:rPr>
-          <w:rFonts w:ascii="Times New Roman" w:hAnsi="Times New Roman" w:cs="Times New Roman"/>
-          <w:b/>
-          <w:bCs/>
-        </w:rPr>
-      </w:pPr>
-    </w:p>
-    <w:p>
-      <w:pPr>
-        <w:rPr>
-          <w:rFonts w:ascii="Times New Roman" w:hAnsi="Times New Roman" w:cs="Times New Roman"/>
-          <w:b/>
-          <w:bCs/>
-        </w:rPr>
-      </w:pPr>
-    </w:p>
-    <w:p>
-      <w:pPr>
-        <w:rPr>
-          <w:rFonts w:ascii="Times New Roman" w:hAnsi="Times New Roman" w:cs="Times New Roman"/>
-          <w:b/>
-          <w:bCs/>
-        </w:rPr>
-      </w:pPr>
-    </w:p>
-    <w:p>
-      <w:pPr>
-        <w:rPr>
-          <w:rFonts w:ascii="Times New Roman" w:hAnsi="Times New Roman" w:cs="Times New Roman"/>
-          <w:b/>
-          <w:bCs/>
-        </w:rPr>
-      </w:pPr>
-    </w:p>
-    <w:p>
-      <w:pPr>
-        <w:rPr>
-          <w:rFonts w:ascii="Times New Roman" w:hAnsi="Times New Roman" w:cs="Times New Roman"/>
-          <w:b/>
-          <w:bCs/>
-        </w:rPr>
-      </w:pPr>
-    </w:p>
-    <w:p>
-      <w:pPr>
-        <w:rPr>
-          <w:rFonts w:ascii="Times New Roman" w:hAnsi="Times New Roman" w:cs="Times New Roman"/>
-          <w:b/>
-          <w:bCs/>
-        </w:rPr>
-      </w:pPr>
-    </w:p>
-    <w:p>
-      <w:pPr>
-        <w:rPr>
-          <w:rFonts w:ascii="Times New Roman" w:hAnsi="Times New Roman" w:cs="Times New Roman"/>
-        </w:rPr>
-      </w:pPr>
-    </w:p>
-    <w:p>
-      <w:pPr>
-        <w:rPr>
-          <w:rFonts w:ascii="Times New Roman" w:hAnsi="Times New Roman" w:cs="Times New Roman"/>
-        </w:rPr>
-      </w:pPr>
-      <w:r>
-        <w:rPr>
-          <w:rFonts w:ascii="Times New Roman" w:hAnsi="Times New Roman" w:cs="Times New Roman"/>
-          <w:noProof/>
-        </w:rPr>
-        <mc:AlternateContent>
-          <mc:Choice Requires="wps">
-            <w:drawing>
-              <wp:anchor distT="0" distB="0" distL="114300" distR="114300" simplePos="0" relativeHeight="251666444" behindDoc="1" locked="0" layoutInCell="1" allowOverlap="1" wp14:anchorId="2DEDFB05" wp14:editId="563CA4EC">
-                <wp:simplePos x="0" y="0"/>
-                <wp:positionH relativeFrom="column">
-                  <wp:posOffset>-47625</wp:posOffset>
-                </wp:positionH>
-                <wp:positionV relativeFrom="paragraph">
-                  <wp:posOffset>2809875</wp:posOffset>
-                </wp:positionV>
-                <wp:extent cx="2430145" cy="635"/>
-                <wp:effectExtent l="0" t="0" r="0" b="0"/>
-                <wp:wrapTight wrapText="bothSides">
-                  <wp:wrapPolygon edited="0">
-                    <wp:start x="0" y="0"/>
-                    <wp:lineTo x="0" y="21600"/>
-                    <wp:lineTo x="21600" y="21600"/>
-                    <wp:lineTo x="21600" y="0"/>
-                  </wp:wrapPolygon>
-                </wp:wrapTight>
-                <wp:docPr id="25" name="Text Box 25"/>
-                <wp:cNvGraphicFramePr/>
-                <a:graphic xmlns:a="http://schemas.openxmlformats.org/drawingml/2006/main">
-                  <a:graphicData uri="http://schemas.microsoft.com/office/word/2010/wordprocessingShape">
-                    <wps:wsp>
-                      <wps:cNvSpPr txBox="1"/>
-                      <wps:spPr>
-                        <a:xfrm>
-                          <a:off x="0" y="0"/>
-                          <a:ext cx="2430145" cy="635"/>
-                        </a:xfrm>
-                        <a:prstGeom prst="rect">
-                          <a:avLst/>
-                        </a:prstGeom>
-                        <a:solidFill>
-                          <a:prstClr val="white"/>
-                        </a:solidFill>
-                        <a:ln>
-                          <a:noFill/>
-                        </a:ln>
-                      </wps:spPr>
-                      <wps:txbx>
-                        <w:txbxContent>
-                          <w:p>
-                            <w:pPr>
-                              <w:pStyle w:val="Caption"/>
-                              <w:rPr>
-                                <w:rFonts w:ascii="Times New Roman" w:hAnsi="Times New Roman" w:cs="Times New Roman"/>
-                                <w:noProof/>
-                              </w:rPr>
-                            </w:pPr>
-                            <w:r>
-                              <w:t>Figure 3a. Fuel loading (tons/acre) by size class adjusted to y scale.</w:t>
-                            </w:r>
-                          </w:p>
-                        </w:txbxContent>
-                      </wps:txbx>
-                      <wps:bodyPr rot="0" spcFirstLastPara="0" vertOverflow="overflow" horzOverflow="overflow" vert="horz" wrap="square" lIns="0" tIns="0" rIns="0" bIns="0" numCol="1" spcCol="0" rtlCol="0" fromWordArt="0" anchor="t" anchorCtr="0" forceAA="0" compatLnSpc="1">
-                        <a:prstTxWarp prst="textNoShape">
-                          <a:avLst/>
-                        </a:prstTxWarp>
-                        <a:spAutoFit/>
-                      </wps:bodyPr>
-                    </wps:wsp>
-                  </a:graphicData>
-                </a:graphic>
-              </wp:anchor>
-            </w:drawing>
-          </mc:Choice>
-          <mc:Fallback>
-            <w:pict>
-              <v:shape w14:anchorId="2DEDFB05" id="Text Box 25" o:spid="_x0000_s1028" type="#_x0000_t202" style="position:absolute;margin-left:-3.75pt;margin-top:221.25pt;width:191.35pt;height:.05pt;z-index:-251650036;visibility:visible;mso-wrap-style:square;mso-wrap-distance-left:9pt;mso-wrap-distance-top:0;mso-wrap-distance-right:9pt;mso-wrap-distance-bottom:0;mso-position-horizontal:absolute;mso-position-horizontal-relative:text;mso-position-vertical:absolute;mso-position-vertical-relative:text;v-text-anchor:top" o:gfxdata="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" stroked="f">
-                <v:textbox style="mso-fit-shape-to-text:t" inset="0,0,0,0">
-                  <w:txbxContent>
-                    <w:p>
-                      <w:pPr>
-                        <w:pStyle w:val="Caption"/>
-                        <w:rPr>
-                          <w:rFonts w:ascii="Times New Roman" w:hAnsi="Times New Roman" w:cs="Times New Roman"/>
-                          <w:noProof/>
-                        </w:rPr>
-                      </w:pPr>
-                      <w:r>
-                        <w:t>Figure 3a. Fuel loading (tons/acre) by size class adjusted to y scale.</w:t>
-                      </w:r>
-                    </w:p>
-                  </w:txbxContent>
-                </v:textbox>
-                <w10:wrap type="tight"/>
-              </v:shape>
-            </w:pict>
-          </mc:Fallback>
-        </mc:AlternateContent>
-      </w:r>
-      <w:r>
-        <w:rPr>
-          <w:rFonts w:ascii="Times New Roman" w:hAnsi="Times New Roman" w:cs="Times New Roman"/>
-          <w:noProof/>
-        </w:rPr>
-        <w:drawing>
-          <wp:anchor distT="0" distB="0" distL="114300" distR="114300" simplePos="0" relativeHeight="251661324" behindDoc="1" locked="0" layoutInCell="1" allowOverlap="1" wp14:anchorId="63794CD5" wp14:editId="29FF2109">
-            <wp:simplePos x="0" y="0"/>
-            <wp:positionH relativeFrom="column">
-              <wp:posOffset>-47625</wp:posOffset>
-            </wp:positionH>
-            <wp:positionV relativeFrom="paragraph">
-              <wp:posOffset>1047750</wp:posOffset>
-            </wp:positionV>
-            <wp:extent cx="2430145" cy="1704975"/>
-            <wp:effectExtent l="0" t="0" r="8255" b="9525"/>
-            <wp:wrapTight wrapText="bothSides">
-              <wp:wrapPolygon edited="0">
-                <wp:start x="0" y="0"/>
-                <wp:lineTo x="0" y="21479"/>
-                <wp:lineTo x="21504" y="21479"/>
-                <wp:lineTo x="21504" y="0"/>
-                <wp:lineTo x="0" y="0"/>
-              </wp:wrapPolygon>
-            </wp:wrapTight>
-            <wp:docPr id="7" name="Picture 7"/>
-            <wp:cNvGraphicFramePr>
-              <a:graphicFrameLocks xmlns:a="http://schemas.openxmlformats.org/drawingml/2006/main" noChangeAspect="1"/>
-            </wp:cNvGraphicFramePr>
-            <a:graphic xmlns:a="http://schemas.openxmlformats.org/drawingml/2006/main">
-              <a:graphicData uri="http://schemas.openxmlformats.org/drawingml/2006/picture">
-                <pic:pic xmlns:pic="http://schemas.openxmlformats.org/drawingml/2006/picture">
-                  <pic:nvPicPr>
-                    <pic:cNvPr id="0" name="Picture 4"/>
-                    <pic:cNvPicPr>
-                      <a:picLocks noChangeAspect="1" noChangeArrowheads="1"/>
-                    </pic:cNvPicPr>
-                  </pic:nvPicPr>
-                  <pic:blipFill>
-                    <a:blip r:embed="rId9" cstate="print">
-                      <a:extLst>
-                        <a:ext uri="{28A0092B-C50C-407E-A947-70E740481C1C}">
-                          <a14:useLocalDpi xmlns:a14="http://schemas.microsoft.com/office/drawing/2010/main" val="0"/>
-                        </a:ext>
-                      </a:extLst>
-                    </a:blip>
-                    <a:srcRect/>
-                    <a:stretch>
-                      <a:fillRect/>
-                    </a:stretch>
-                  </pic:blipFill>
-                  <pic:spPr bwMode="auto">
-                    <a:xfrm>
-                      <a:off x="0" y="0"/>
-                      <a:ext cx="2430145" cy="1704975"/>
-                    </a:xfrm>
-                    <a:prstGeom prst="rect">
-                      <a:avLst/>
-                    </a:prstGeom>
-                    <a:noFill/>
-                    <a:ln>
-                      <a:noFill/>
-                    </a:ln>
-                  </pic:spPr>
-                </pic:pic>
-              </a:graphicData>
-            </a:graphic>
-          </wp:anchor>
-        </w:drawing>
-      </w:r>
-      <w:r>
-        <w:rPr>
-          <w:rFonts w:ascii="Times New Roman" w:hAnsi="Times New Roman" w:cs="Times New Roman"/>
-          <w:noProof/>
-        </w:rPr>
-        <mc:AlternateContent>
-          <mc:Choice Requires="wps">
-            <w:drawing>
-              <wp:anchor distT="0" distB="0" distL="114300" distR="114300" simplePos="0" relativeHeight="251668492" behindDoc="1" locked="0" layoutInCell="1" allowOverlap="1" wp14:anchorId="5C283CCF" wp14:editId="6104426D">
-                <wp:simplePos x="0" y="0"/>
-                <wp:positionH relativeFrom="column">
-                  <wp:posOffset>3209925</wp:posOffset>
-                </wp:positionH>
-                <wp:positionV relativeFrom="paragraph">
-                  <wp:posOffset>2420620</wp:posOffset>
-                </wp:positionV>
-                <wp:extent cx="2409825" cy="635"/>
-                <wp:effectExtent l="0" t="0" r="0" b="0"/>
-                <wp:wrapTight wrapText="bothSides">
-                  <wp:wrapPolygon edited="0">
-                    <wp:start x="0" y="0"/>
-                    <wp:lineTo x="0" y="21600"/>
-                    <wp:lineTo x="21600" y="21600"/>
-                    <wp:lineTo x="21600" y="0"/>
-                  </wp:wrapPolygon>
-                </wp:wrapTight>
-                <wp:docPr id="26" name="Text Box 26"/>
-                <wp:cNvGraphicFramePr/>
-                <a:graphic xmlns:a="http://schemas.openxmlformats.org/drawingml/2006/main">
-                  <a:graphicData uri="http://schemas.microsoft.com/office/word/2010/wordprocessingShape">
-                    <wps:wsp>
-                      <wps:cNvSpPr txBox="1"/>
-                      <wps:spPr>
-                        <a:xfrm>
-                          <a:off x="0" y="0"/>
-                          <a:ext cx="2409825" cy="635"/>
-                        </a:xfrm>
-                        <a:prstGeom prst="rect">
-                          <a:avLst/>
-                        </a:prstGeom>
-                        <a:solidFill>
-                          <a:prstClr val="white"/>
-                        </a:solidFill>
-                        <a:ln>
-                          <a:noFill/>
-                        </a:ln>
-                      </wps:spPr>
-                      <wps:txbx>
-                        <w:txbxContent>
-                          <w:p>
-                            <w:pPr>
-                              <w:pStyle w:val="Caption"/>
-                              <w:rPr>
-                                <w:noProof/>
-                              </w:rPr>
-                            </w:pPr>
-                            <w:r>
-                              <w:t>Figure 3b. Fuel loading (tons/acre in Douglas Fir plots by size class at a fixed y scale.</w:t>
-                            </w:r>
-                          </w:p>
-                        </w:txbxContent>
-                      </wps:txbx>
-                      <wps:bodyPr rot="0" spcFirstLastPara="0" vertOverflow="overflow" horzOverflow="overflow" vert="horz" wrap="square" lIns="0" tIns="0" rIns="0" bIns="0" numCol="1" spcCol="0" rtlCol="0" fromWordArt="0" anchor="t" anchorCtr="0" forceAA="0" compatLnSpc="1">
-                        <a:prstTxWarp prst="textNoShape">
-                          <a:avLst/>
-                        </a:prstTxWarp>
-                        <a:spAutoFit/>
-                      </wps:bodyPr>
-                    </wps:wsp>
-                  </a:graphicData>
-                </a:graphic>
-              </wp:anchor>
-            </w:drawing>
-          </mc:Choice>
-          <mc:Fallback>
-            <w:pict>
-              <v:shape w14:anchorId="5C283CCF" id="Text Box 26" o:spid="_x0000_s1029" type="#_x0000_t202" style="position:absolute;margin-left:252.75pt;margin-top:190.6pt;width:189.75pt;height:.05pt;z-index:-251647988;visibility:visible;mso-wrap-style:square;mso-wrap-distance-left:9pt;mso-wrap-distance-top:0;mso-wrap-distance-right:9pt;mso-wrap-distance-bottom:0;mso-position-horizontal:absolute;mso-position-horizontal-relative:text;mso-position-vertical:absolute;mso-position-vertical-relative:text;v-text-anchor:top" o:gfxdata="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" stroked="f">
-                <v:textbox style="mso-fit-shape-to-text:t" inset="0,0,0,0">
-                  <w:txbxContent>
-                    <w:p>
-                      <w:pPr>
-                        <w:pStyle w:val="Caption"/>
-                        <w:rPr>
-                          <w:noProof/>
-                        </w:rPr>
-                      </w:pPr>
-                      <w:r>
-                        <w:t>Figure 3b. Fuel loading (tons/acre in Douglas Fir plots by size class at a fixed y scale.</w:t>
-                      </w:r>
-                    </w:p>
-                  </w:txbxContent>
-                </v:textbox>
-                <w10:wrap type="tight"/>
-              </v:shape>
-            </w:pict>
-          </mc:Fallback>
-        </mc:AlternateContent>
-      </w:r>
-      <w:r>
-        <w:rPr>
-          <w:rFonts w:ascii="Times New Roman" w:hAnsi="Times New Roman" w:cs="Times New Roman"/>
-          <w:noProof/>
-        </w:rPr>
-        <w:drawing>
-          <wp:anchor distT="0" distB="0" distL="114300" distR="114300" simplePos="0" relativeHeight="251662348" behindDoc="1" locked="0" layoutInCell="1" allowOverlap="1" wp14:anchorId="7DE650DF" wp14:editId="65BD1EA6">
-            <wp:simplePos x="0" y="0"/>
-            <wp:positionH relativeFrom="column">
-              <wp:posOffset>3209925</wp:posOffset>
-            </wp:positionH>
-            <wp:positionV relativeFrom="paragraph">
-              <wp:posOffset>673735</wp:posOffset>
-            </wp:positionV>
-            <wp:extent cx="2409825" cy="1689735"/>
-            <wp:effectExtent l="0" t="0" r="9525" b="5715"/>
-            <wp:wrapTight wrapText="bothSides">
-              <wp:wrapPolygon edited="0">
-                <wp:start x="0" y="0"/>
-                <wp:lineTo x="0" y="21430"/>
-                <wp:lineTo x="21515" y="21430"/>
-                <wp:lineTo x="21515" y="0"/>
-                <wp:lineTo x="0" y="0"/>
-              </wp:wrapPolygon>
-            </wp:wrapTight>
-            <wp:docPr id="8" name="Picture 8"/>
-            <wp:cNvGraphicFramePr>
-              <a:graphicFrameLocks xmlns:a="http://schemas.openxmlformats.org/drawingml/2006/main" noChangeAspect="1"/>
-            </wp:cNvGraphicFramePr>
-            <a:graphic xmlns:a="http://schemas.openxmlformats.org/drawingml/2006/main">
-              <a:graphicData uri="http://schemas.openxmlformats.org/drawingml/2006/picture">
-                <pic:pic xmlns:pic="http://schemas.openxmlformats.org/drawingml/2006/picture">
-                  <pic:nvPicPr>
-                    <pic:cNvPr id="0" name="Picture 5"/>
-                    <pic:cNvPicPr>
-                      <a:picLocks noChangeAspect="1" noChangeArrowheads="1"/>
-                    </pic:cNvPicPr>
-                  </pic:nvPicPr>
-                  <pic:blipFill>
-                    <a:blip r:embed="rId10" cstate="print">
-                      <a:extLst>
-                        <a:ext uri="{28A0092B-C50C-407E-A947-70E740481C1C}">
-                          <a14:useLocalDpi xmlns:a14="http://schemas.microsoft.com/office/drawing/2010/main" val="0"/>
-                        </a:ext>
-                      </a:extLst>
-                    </a:blip>
-                    <a:srcRect/>
-                    <a:stretch>
-                      <a:fillRect/>
-                    </a:stretch>
-                  </pic:blipFill>
-                  <pic:spPr bwMode="auto">
-                    <a:xfrm>
-                      <a:off x="0" y="0"/>
-                      <a:ext cx="2409825" cy="1689735"/>
-                    </a:xfrm>
-                    <a:prstGeom prst="rect">
-                      <a:avLst/>
-                    </a:prstGeom>
-                    <a:noFill/>
-                    <a:ln>
-                      <a:noFill/>
-                    </a:ln>
-                  </pic:spPr>
-                </pic:pic>
-              </a:graphicData>
-            </a:graphic>
-          </wp:anchor>
-        </w:drawing>
-      </w:r>
-    </w:p>
-    <w:p>
-      <w:pPr>
-        <w:pStyle w:val="Heading2"/>
-        <w:rPr>
-          <w:rFonts w:ascii="Times New Roman" w:hAnsi="Times New Roman" w:cs="Times New Roman"/>
-          <w:b/>
-          <w:bCs/>
-          <w:color w:val="auto"/>
-          <w:sz w:val="40"/>
-          <w:szCs w:val="40"/>
-        </w:rPr>
-      </w:pPr>
-    </w:p>
-    <w:p>
-      <w:pPr>
-        <w:pStyle w:val="Heading2"/>
-        <w:rPr>
-          <w:rFonts w:ascii="Times New Roman" w:hAnsi="Times New Roman" w:cs="Times New Roman"/>
-          <w:b/>
-          <w:bCs/>
-          <w:color w:val="auto"/>
-          <w:sz w:val="40"/>
-          <w:szCs w:val="40"/>
-        </w:rPr>
-      </w:pPr>
-    </w:p>
-    <w:p>
-      <w:pPr>
-        <w:pStyle w:val="Heading2"/>
-        <w:rPr>
-          <w:rFonts w:ascii="Times New Roman" w:hAnsi="Times New Roman" w:cs="Times New Roman"/>
-          <w:b/>
-          <w:bCs/>
-          <w:color w:val="auto"/>
-          <w:sz w:val="40"/>
-          <w:szCs w:val="40"/>
-        </w:rPr>
-      </w:pPr>
-    </w:p>
-    <w:p>
-      <w:pPr>
-        <w:pStyle w:val="Heading2"/>
-        <w:rPr>
-          <w:rFonts w:ascii="Times New Roman" w:hAnsi="Times New Roman" w:cs="Times New Roman"/>
-          <w:b/>
-          <w:bCs/>
-          <w:color w:val="auto"/>
-          <w:sz w:val="40"/>
-          <w:szCs w:val="40"/>
-        </w:rPr>
-      </w:pPr>
-    </w:p>
-    <w:p>
-      <w:pPr>
-        <w:pStyle w:val="Heading2"/>
-        <w:rPr>
-          <w:rFonts w:ascii="Times New Roman" w:hAnsi="Times New Roman" w:cs="Times New Roman"/>
-          <w:b/>
-          <w:bCs/>
-          <w:color w:val="auto"/>
-          <w:sz w:val="40"/>
-          <w:szCs w:val="40"/>
-        </w:rPr>
-      </w:pPr>
-    </w:p>
-    <w:p>
-      <w:pPr>
-        <w:pStyle w:val="Heading2"/>
-        <w:rPr>
-          <w:rFonts w:ascii="Times New Roman" w:hAnsi="Times New Roman" w:cs="Times New Roman"/>
-          <w:b/>
-          <w:bCs/>
-          <w:color w:val="auto"/>
-          <w:sz w:val="40"/>
-          <w:szCs w:val="40"/>
-        </w:rPr>
-      </w:pPr>
-    </w:p>
-    <w:p>
-      <w:pPr>
-        <w:pStyle w:val="Heading2"/>
-        <w:rPr>
-          <w:rFonts w:ascii="Times New Roman" w:hAnsi="Times New Roman" w:cs="Times New Roman"/>
-          <w:b/>
-          <w:bCs/>
-          <w:color w:val="auto"/>
-          <w:sz w:val="40"/>
-          <w:szCs w:val="40"/>
-        </w:rPr>
-      </w:pPr>
-    </w:p>
-    <w:p>
-      <w:pPr>
-        <w:pStyle w:val="Heading2"/>
-        <w:rPr>
-          <w:rFonts w:ascii="Times New Roman" w:hAnsi="Times New Roman" w:cs="Times New Roman"/>
-          <w:b/>
-          <w:bCs/>
-          <w:color w:val="auto"/>
-          <w:sz w:val="40"/>
-          <w:szCs w:val="40"/>
-        </w:rPr>
-      </w:pPr>
-    </w:p>
-    <w:p>
-      <w:pPr>
-        <w:pStyle w:val="Heading2"/>
-        <w:rPr>
-          <w:rFonts w:ascii="Times New Roman" w:hAnsi="Times New Roman" w:cs="Times New Roman"/>
-          <w:b/>
-          <w:bCs/>
-          <w:color w:val="auto"/>
-          <w:sz w:val="40"/>
-          <w:szCs w:val="40"/>
-        </w:rPr>
-      </w:pPr>
-    </w:p>
-    <w:p>
-      <w:pPr>
-        <w:pStyle w:val="Heading2"/>
-        <w:rPr>
-          <w:rFonts w:ascii="Times New Roman" w:hAnsi="Times New Roman" w:cs="Times New Roman"/>
-          <w:b/>
-          <w:bCs/>
-          <w:color w:val="auto"/>
-          <w:sz w:val="40"/>
-          <w:szCs w:val="40"/>
-        </w:rPr>
-      </w:pPr>
-    </w:p>
-    <w:p>
-      <w:pPr>
-        <w:pStyle w:val="Heading2"/>
-        <w:rPr>
-          <w:rFonts w:ascii="Times New Roman" w:hAnsi="Times New Roman" w:cs="Times New Roman"/>
-          <w:b/>
-          <w:bCs/>
-          <w:color w:val="auto"/>
-          <w:sz w:val="40"/>
-          <w:szCs w:val="40"/>
-        </w:rPr>
-      </w:pPr>
-      <w:r>
-        <w:rPr>
-          <w:rFonts w:ascii="Times New Roman" w:hAnsi="Times New Roman" w:cs="Times New Roman"/>
-          <w:b/>
-          <w:bCs/>
-          <w:color w:val="auto"/>
-          <w:sz w:val="40"/>
-          <w:szCs w:val="40"/>
-        </w:rPr>
-        <w:t>Tree Analysis and Discussion</w:t>
-      </w:r>
-    </w:p>
-    <w:p>
-      <w:pPr>
-        <w:rPr>
-          <w:rFonts w:ascii="Times New Roman" w:hAnsi="Times New Roman" w:cs="Times New Roman"/>
-        </w:rPr>
-      </w:pPr>
-    </w:p>
-    <w:p>
-      <w:pPr>
-        <w:rPr>
-          <w:rFonts w:ascii="Times New Roman" w:hAnsi="Times New Roman" w:cs="Times New Roman"/>
-        </w:rPr>
-      </w:pPr>
-    </w:p>
-    <w:p>
-      <w:pPr>
-        <w:rPr>
-          <w:rFonts w:ascii="Times New Roman" w:hAnsi="Times New Roman" w:cs="Times New Roman"/>
-        </w:rPr>
-      </w:pPr>
-    </w:p>
-    <w:p>
-      <w:pPr>
-        <w:rPr>
-          <w:rFonts w:ascii="Times New Roman" w:hAnsi="Times New Roman" w:cs="Times New Roman"/>
-        </w:rPr>
-      </w:pPr>
-      <w:r>
-        <w:rPr>
-          <w:rFonts w:ascii="Times New Roman" w:hAnsi="Times New Roman" w:cs="Times New Roman"/>
-          <w:noProof/>
-        </w:rPr>
-        <w:drawing>
-          <wp:anchor distT="0" distB="0" distL="114300" distR="114300" simplePos="0" relativeHeight="251669516" behindDoc="1" locked="0" layoutInCell="1" allowOverlap="1" wp14:anchorId="3BBF32F7" wp14:editId="4644868C">
-            <wp:simplePos x="0" y="0"/>
-            <wp:positionH relativeFrom="margin">
-              <wp:align>left</wp:align>
-            </wp:positionH>
-            <wp:positionV relativeFrom="paragraph">
-              <wp:posOffset>-702310</wp:posOffset>
-            </wp:positionV>
-            <wp:extent cx="2428875" cy="1385704"/>
-            <wp:effectExtent l="0" t="0" r="0" b="5080"/>
-            <wp:wrapTight wrapText="bothSides">
-              <wp:wrapPolygon edited="0">
-                <wp:start x="0" y="0"/>
-                <wp:lineTo x="0" y="21382"/>
-                <wp:lineTo x="21346" y="21382"/>
-                <wp:lineTo x="21346" y="0"/>
-                <wp:lineTo x="0" y="0"/>
-              </wp:wrapPolygon>
-            </wp:wrapTight>
-            <wp:docPr id="9" name="Picture 9"/>
-            <wp:cNvGraphicFramePr>
-              <a:graphicFrameLocks xmlns:a="http://schemas.openxmlformats.org/drawingml/2006/main" noChangeAspect="1"/>
-            </wp:cNvGraphicFramePr>
-            <a:graphic xmlns:a="http://schemas.openxmlformats.org/drawingml/2006/main">
-              <a:graphicData uri="http://schemas.openxmlformats.org/drawingml/2006/picture">
-                <pic:pic xmlns:pic="http://schemas.openxmlformats.org/drawingml/2006/picture">
-                  <pic:nvPicPr>
-                    <pic:cNvPr id="0" name="Picture 1"/>
-                    <pic:cNvPicPr>
-                      <a:picLocks noChangeAspect="1" noChangeArrowheads="1"/>
-                    </pic:cNvPicPr>
-                  </pic:nvPicPr>
-                  <pic:blipFill>
-                    <a:blip r:embed="rId11" cstate="print">
-                      <a:extLst>
-                        <a:ext uri="{28A0092B-C50C-407E-A947-70E740481C1C}">
-                          <a14:useLocalDpi xmlns:a14="http://schemas.microsoft.com/office/drawing/2010/main" val="0"/>
-                        </a:ext>
-                      </a:extLst>
-                    </a:blip>
-                    <a:srcRect/>
-                    <a:stretch>
-                      <a:fillRect/>
-                    </a:stretch>
-                  </pic:blipFill>
-                  <pic:spPr bwMode="auto">
-                    <a:xfrm>
-                      <a:off x="0" y="0"/>
-                      <a:ext cx="2428875" cy="1385704"/>
-                    </a:xfrm>
-                    <a:prstGeom prst="rect">
-                      <a:avLst/>
-                    </a:prstGeom>
-                    <a:noFill/>
-                    <a:ln>
-                      <a:noFill/>
-                    </a:ln>
-                  </pic:spPr>
-                </pic:pic>
-              </a:graphicData>
-            </a:graphic>
-            <wp14:sizeRelH relativeFrom="margin">
-              <wp14:pctWidth>0</wp14:pctWidth>
-            </wp14:sizeRelH>
-            <wp14:sizeRelV relativeFrom="margin">
-              <wp14:pctHeight>0</wp14:pctHeight>
-            </wp14:sizeRelV>
-          </wp:anchor>
-        </w:drawing>
-      </w:r>
-    </w:p>
-    <w:p>
-      <w:pPr>
-        <w:rPr>
-          <w:rFonts w:ascii="Times New Roman" w:hAnsi="Times New Roman" w:cs="Times New Roman"/>
-        </w:rPr>
-      </w:pPr>
-      <w:r>
-        <w:rPr>
-          <w:rFonts w:ascii="Times New Roman" w:hAnsi="Times New Roman" w:cs="Times New Roman"/>
-          <w:noProof/>
-        </w:rPr>
-        <w:drawing>
-          <wp:anchor distT="0" distB="0" distL="114300" distR="114300" simplePos="0" relativeHeight="251672588" behindDoc="1" locked="0" layoutInCell="1" allowOverlap="1" wp14:anchorId="26530F2A" wp14:editId="7E54CD00">
-            <wp:simplePos x="0" y="0"/>
-            <wp:positionH relativeFrom="margin">
-              <wp:posOffset>-447675</wp:posOffset>
-            </wp:positionH>
-            <wp:positionV relativeFrom="paragraph">
-              <wp:posOffset>1225550</wp:posOffset>
-            </wp:positionV>
-            <wp:extent cx="3886200" cy="2189480"/>
-            <wp:effectExtent l="0" t="0" r="0" b="1270"/>
-            <wp:wrapTight wrapText="bothSides">
-              <wp:wrapPolygon edited="0">
-                <wp:start x="0" y="0"/>
-                <wp:lineTo x="0" y="21425"/>
-                <wp:lineTo x="21494" y="21425"/>
-                <wp:lineTo x="21494" y="0"/>
-                <wp:lineTo x="0" y="0"/>
-              </wp:wrapPolygon>
-            </wp:wrapTight>
-            <wp:docPr id="23" name="Picture 23"/>
-            <wp:cNvGraphicFramePr>
-              <a:graphicFrameLocks xmlns:a="http://schemas.openxmlformats.org/drawingml/2006/main" noChangeAspect="1"/>
-            </wp:cNvGraphicFramePr>
-            <a:graphic xmlns:a="http://schemas.openxmlformats.org/drawingml/2006/main">
-              <a:graphicData uri="http://schemas.openxmlformats.org/drawingml/2006/picture">
-                <pic:pic xmlns:pic="http://schemas.openxmlformats.org/drawingml/2006/picture">
-                  <pic:nvPicPr>
-                    <pic:cNvPr id="0" name="Picture 6"/>
-                    <pic:cNvPicPr>
-                      <a:picLocks noChangeAspect="1" noChangeArrowheads="1"/>
-                    </pic:cNvPicPr>
-                  </pic:nvPicPr>
-                  <pic:blipFill>
-                    <a:blip r:embed="rId12" cstate="print">
-                      <a:extLst>
-                        <a:ext uri="{28A0092B-C50C-407E-A947-70E740481C1C}">
-                          <a14:useLocalDpi xmlns:a14="http://schemas.microsoft.com/office/drawing/2010/main" val="0"/>
-                        </a:ext>
-                      </a:extLst>
-                    </a:blip>
-                    <a:srcRect/>
-                    <a:stretch>
-                      <a:fillRect/>
-                    </a:stretch>
-                  </pic:blipFill>
-                  <pic:spPr bwMode="auto">
-                    <a:xfrm>
-                      <a:off x="0" y="0"/>
-                      <a:ext cx="3886200" cy="2189480"/>
-                    </a:xfrm>
-                    <a:prstGeom prst="rect">
-                      <a:avLst/>
-                    </a:prstGeom>
-                    <a:noFill/>
-                    <a:ln>
-                      <a:noFill/>
-                    </a:ln>
-                  </pic:spPr>
-                </pic:pic>
-              </a:graphicData>
-            </a:graphic>
-            <wp14:sizeRelH relativeFrom="margin">
-              <wp14:pctWidth>0</wp14:pctWidth>
-            </wp14:sizeRelH>
-            <wp14:sizeRelV relativeFrom="margin">
-              <wp14:pctHeight>0</wp14:pctHeight>
-            </wp14:sizeRelV>
-          </wp:anchor>
-        </w:drawing>
-      </w:r>
-    </w:p>
-    <w:p>
-      <w:pPr>
-        <w:rPr>
-          <w:rFonts w:ascii="Times New Roman" w:hAnsi="Times New Roman" w:cs="Times New Roman"/>
-        </w:rPr>
-      </w:pPr>
-    </w:p>
-    <w:p>
-      <w:pPr>
-        <w:rPr>
-          <w:rFonts w:ascii="Times New Roman" w:hAnsi="Times New Roman" w:cs="Times New Roman"/>
-          <w:b/>
-          <w:bCs/>
-          <w:sz w:val="40"/>
-          <w:szCs w:val="40"/>
-        </w:rPr>
-      </w:pPr>
-    </w:p>
-    <w:p>
-      <w:pPr>
-        <w:rPr>
-          <w:rFonts w:ascii="Times New Roman" w:hAnsi="Times New Roman" w:cs="Times New Roman"/>
-          <w:b/>
-          <w:bCs/>
-          <w:sz w:val="40"/>
-          <w:szCs w:val="40"/>
-        </w:rPr>
-      </w:pPr>
-    </w:p>
-    <w:p>
-      <w:pPr>
-        <w:rPr>
-          <w:rFonts w:ascii="Times New Roman" w:hAnsi="Times New Roman" w:cs="Times New Roman"/>
-          <w:b/>
-          <w:bCs/>
-          <w:sz w:val="40"/>
-          <w:szCs w:val="40"/>
-        </w:rPr>
-      </w:pPr>
-      <w:r>
-        <w:rPr>
-          <w:rFonts w:ascii="Times New Roman" w:hAnsi="Times New Roman" w:cs="Times New Roman"/>
-          <w:noProof/>
-        </w:rPr>
-        <w:drawing>
-          <wp:anchor distT="0" distB="0" distL="114300" distR="114300" simplePos="0" relativeHeight="251671564" behindDoc="1" locked="0" layoutInCell="1" allowOverlap="1" wp14:anchorId="3FDAA059" wp14:editId="173C45F7">
-            <wp:simplePos x="0" y="0"/>
-            <wp:positionH relativeFrom="page">
-              <wp:posOffset>3866515</wp:posOffset>
-            </wp:positionH>
-            <wp:positionV relativeFrom="paragraph">
-              <wp:posOffset>319405</wp:posOffset>
-            </wp:positionV>
-            <wp:extent cx="3581400" cy="2018030"/>
-            <wp:effectExtent l="0" t="0" r="0" b="1270"/>
-            <wp:wrapTight wrapText="bothSides">
-              <wp:wrapPolygon edited="0">
-                <wp:start x="0" y="0"/>
-                <wp:lineTo x="0" y="21410"/>
-                <wp:lineTo x="21485" y="21410"/>
-                <wp:lineTo x="21485" y="0"/>
-                <wp:lineTo x="0" y="0"/>
-              </wp:wrapPolygon>
-            </wp:wrapTight>
-            <wp:docPr id="17" name="Picture 17"/>
-            <wp:cNvGraphicFramePr>
-              <a:graphicFrameLocks xmlns:a="http://schemas.openxmlformats.org/drawingml/2006/main" noChangeAspect="1"/>
-            </wp:cNvGraphicFramePr>
-            <a:graphic xmlns:a="http://schemas.openxmlformats.org/drawingml/2006/main">
-              <a:graphicData uri="http://schemas.openxmlformats.org/drawingml/2006/picture">
-                <pic:pic xmlns:pic="http://schemas.openxmlformats.org/drawingml/2006/picture">
-                  <pic:nvPicPr>
-                    <pic:cNvPr id="0" name="Picture 5"/>
-                    <pic:cNvPicPr>
-                      <a:picLocks noChangeAspect="1" noChangeArrowheads="1"/>
-                    </pic:cNvPicPr>
-                  </pic:nvPicPr>
-                  <pic:blipFill>
-                    <a:blip r:embed="rId13" cstate="print">
-                      <a:extLst>
-                        <a:ext uri="{28A0092B-C50C-407E-A947-70E740481C1C}">
-                          <a14:useLocalDpi xmlns:a14="http://schemas.microsoft.com/office/drawing/2010/main" val="0"/>
-                        </a:ext>
-                      </a:extLst>
-                    </a:blip>
-                    <a:srcRect/>
-                    <a:stretch>
-                      <a:fillRect/>
-                    </a:stretch>
-                  </pic:blipFill>
-                  <pic:spPr bwMode="auto">
-                    <a:xfrm>
-                      <a:off x="0" y="0"/>
-                      <a:ext cx="3581400" cy="2018030"/>
-                    </a:xfrm>
-                    <a:prstGeom prst="rect">
-                      <a:avLst/>
-                    </a:prstGeom>
-                    <a:noFill/>
-                    <a:ln>
-                      <a:noFill/>
-                    </a:ln>
-                  </pic:spPr>
-                </pic:pic>
-              </a:graphicData>
-            </a:graphic>
-            <wp14:sizeRelH relativeFrom="margin">
-              <wp14:pctWidth>0</wp14:pctWidth>
-            </wp14:sizeRelH>
-            <wp14:sizeRelV relativeFrom="margin">
-              <wp14:pctHeight>0</wp14:pctHeight>
-            </wp14:sizeRelV>
-          </wp:anchor>
-        </w:drawing>
-      </w:r>
-    </w:p>
-    <w:p>
-      <w:pPr>
-        <w:rPr>
-          <w:rFonts w:ascii="Times New Roman" w:hAnsi="Times New Roman" w:cs="Times New Roman"/>
-          <w:b/>
-          <w:bCs/>
-          <w:sz w:val="40"/>
-          <w:szCs w:val="40"/>
-        </w:rPr>
-      </w:pPr>
-    </w:p>
-    <w:p>
-      <w:pPr>
-        <w:rPr>
-          <w:rFonts w:ascii="Times New Roman" w:hAnsi="Times New Roman" w:cs="Times New Roman"/>
-          <w:b/>
-          <w:bCs/>
-          <w:sz w:val="40"/>
-          <w:szCs w:val="40"/>
-        </w:rPr>
-      </w:pPr>
-    </w:p>
-    <w:p>
-      <w:pPr>
-        <w:rPr>
-          <w:rFonts w:ascii="Times New Roman" w:hAnsi="Times New Roman" w:cs="Times New Roman"/>
-          <w:b/>
-          <w:bCs/>
-          <w:sz w:val="40"/>
-          <w:szCs w:val="40"/>
-        </w:rPr>
-      </w:pPr>
-    </w:p>
-    <w:p>
-      <w:pPr>
-        <w:rPr>
-          <w:rFonts w:ascii="Times New Roman" w:hAnsi="Times New Roman" w:cs="Times New Roman"/>
-          <w:b/>
-          <w:bCs/>
-          <w:sz w:val="40"/>
-          <w:szCs w:val="40"/>
-        </w:rPr>
-      </w:pPr>
-      <w:r>
-        <w:rPr>
-          <w:rFonts w:ascii="Times New Roman" w:hAnsi="Times New Roman" w:cs="Times New Roman"/>
-          <w:noProof/>
-        </w:rPr>
-        <w:drawing>
-          <wp:anchor distT="0" distB="0" distL="114300" distR="114300" simplePos="0" relativeHeight="251670540" behindDoc="1" locked="0" layoutInCell="1" allowOverlap="1" wp14:anchorId="7B9D0820" wp14:editId="4446123D">
-            <wp:simplePos x="0" y="0"/>
-            <wp:positionH relativeFrom="margin">
-              <wp:posOffset>257175</wp:posOffset>
-            </wp:positionH>
-            <wp:positionV relativeFrom="paragraph">
-              <wp:posOffset>5715</wp:posOffset>
-            </wp:positionV>
-            <wp:extent cx="3939540" cy="1685925"/>
-            <wp:effectExtent l="0" t="0" r="3810" b="9525"/>
-            <wp:wrapTight wrapText="bothSides">
-              <wp:wrapPolygon edited="0">
-                <wp:start x="0" y="0"/>
-                <wp:lineTo x="0" y="21478"/>
-                <wp:lineTo x="21516" y="21478"/>
-                <wp:lineTo x="21516" y="0"/>
-                <wp:lineTo x="0" y="0"/>
-              </wp:wrapPolygon>
-            </wp:wrapTight>
-            <wp:docPr id="15" name="Picture 15"/>
-            <wp:cNvGraphicFramePr>
-              <a:graphicFrameLocks xmlns:a="http://schemas.openxmlformats.org/drawingml/2006/main" noChangeAspect="1"/>
-            </wp:cNvGraphicFramePr>
-            <a:graphic xmlns:a="http://schemas.openxmlformats.org/drawingml/2006/main">
-              <a:graphicData uri="http://schemas.openxmlformats.org/drawingml/2006/picture">
-                <pic:pic xmlns:pic="http://schemas.openxmlformats.org/drawingml/2006/picture">
-                  <pic:nvPicPr>
-                    <pic:cNvPr id="0" name="Picture 4"/>
-                    <pic:cNvPicPr>
-                      <a:picLocks noChangeAspect="1" noChangeArrowheads="1"/>
-                    </pic:cNvPicPr>
-                  </pic:nvPicPr>
-                  <pic:blipFill>
-                    <a:blip r:embed="rId14" cstate="print">
-                      <a:extLst>
-                        <a:ext uri="{28A0092B-C50C-407E-A947-70E740481C1C}">
-                          <a14:useLocalDpi xmlns:a14="http://schemas.microsoft.com/office/drawing/2010/main" val="0"/>
-                        </a:ext>
-                      </a:extLst>
-                    </a:blip>
-                    <a:srcRect/>
-                    <a:stretch>
-                      <a:fillRect/>
-                    </a:stretch>
-                  </pic:blipFill>
-                  <pic:spPr bwMode="auto">
-                    <a:xfrm>
-                      <a:off x="0" y="0"/>
-                      <a:ext cx="3939540" cy="1685925"/>
-                    </a:xfrm>
-                    <a:prstGeom prst="rect">
-                      <a:avLst/>
-                    </a:prstGeom>
-                    <a:noFill/>
-                    <a:ln>
-                      <a:noFill/>
-                    </a:ln>
-                  </pic:spPr>
-                </pic:pic>
-              </a:graphicData>
-            </a:graphic>
-            <wp14:sizeRelH relativeFrom="margin">
-              <wp14:pctWidth>0</wp14:pctWidth>
-            </wp14:sizeRelH>
-            <wp14:sizeRelV relativeFrom="margin">
-              <wp14:pctHeight>0</wp14:pctHeight>
-            </wp14:sizeRelV>
-          </wp:anchor>
-        </w:drawing>
-      </w:r>
-    </w:p>
-    <w:p>
-      <w:pPr>
-        <w:rPr>
-          <w:rFonts w:ascii="Times New Roman" w:hAnsi="Times New Roman" w:cs="Times New Roman"/>
-          <w:b/>
-          <w:bCs/>
-          <w:sz w:val="40"/>
-          <w:szCs w:val="40"/>
-        </w:rPr>
-      </w:pPr>
-    </w:p>
-    <w:p>
-      <w:pPr>
-        <w:rPr>
-          <w:rFonts w:ascii="Times New Roman" w:hAnsi="Times New Roman" w:cs="Times New Roman"/>
-          <w:b/>
-          <w:bCs/>
-          <w:sz w:val="40"/>
-          <w:szCs w:val="40"/>
-        </w:rPr>
-      </w:pPr>
-    </w:p>
-    <w:p>
-      <w:pPr>
-        <w:rPr>
-          <w:rFonts w:ascii="Times New Roman" w:hAnsi="Times New Roman" w:cs="Times New Roman"/>
-          <w:b/>
-          <w:bCs/>
-          <w:sz w:val="40"/>
-          <w:szCs w:val="40"/>
-        </w:rPr>
-      </w:pPr>
-    </w:p>
-    <w:p>
-      <w:pPr>
-        <w:rPr>
-          <w:rFonts w:ascii="Times New Roman" w:hAnsi="Times New Roman" w:cs="Times New Roman"/>
-          <w:b/>
-          <w:bCs/>
-          <w:sz w:val="40"/>
-          <w:szCs w:val="40"/>
-        </w:rPr>
-      </w:pPr>
-    </w:p>
-    <w:p>
-      <w:pPr>
-        <w:rPr>
-          <w:rFonts w:ascii="Times New Roman" w:hAnsi="Times New Roman" w:cs="Times New Roman"/>
-        </w:rPr>
-      </w:pPr>
-      <w:r>
-        <w:rPr>
-          <w:rFonts w:ascii="Times New Roman" w:hAnsi="Times New Roman" w:cs="Times New Roman"/>
-          <w:b/>
-          <w:bCs/>
-          <w:sz w:val="40"/>
-          <w:szCs w:val="40"/>
-        </w:rPr>
-        <w:t xml:space="preserve">Cover Protocol </w:t>
-      </w:r>
-      <w:r>
-        <w:rPr>
-          <w:rFonts w:ascii="Times New Roman" w:hAnsi="Times New Roman" w:cs="Times New Roman"/>
-          <w:b/>
-          <w:bCs/>
-          <w:sz w:val="40"/>
-          <w:szCs w:val="40"/>
+          <w:sz w:val="32"/>
+          <w:szCs w:val="32"/>
         </w:rPr>
         <w:t>Data Utility</w:t>
       </w:r>
@@ -3181,7 +1820,6 @@
           <w:sz w:val="24"/>
           <w:szCs w:val="24"/>
         </w:rPr>
-        <w:lastRenderedPageBreak/>
         <w:t>Canopy Cover</w:t>
       </w:r>
     </w:p>
@@ -3222,7 +1860,7 @@
                     </pic:cNvPicPr>
                   </pic:nvPicPr>
                   <pic:blipFill>
-                    <a:blip r:embed="rId15" cstate="print">
+                    <a:blip r:embed="rId7" cstate="print">
                       <a:extLst>
                         <a:ext uri="{28A0092B-C50C-407E-A947-70E740481C1C}">
                           <a14:useLocalDpi xmlns:a14="http://schemas.microsoft.com/office/drawing/2010/main" val="0"/>
@@ -3639,7 +2277,7 @@
           </mc:Choice>
           <mc:Fallback>
             <w:pict>
-              <v:shape w14:anchorId="3D5DB148" id="Text Box 20" o:spid="_x0000_s1030" type="#_x0000_t202" style="position:absolute;margin-left:-7pt;margin-top:191.9pt;width:249.2pt;height:.05pt;z-index:251658249;visibility:visible;mso-wrap-style:square;mso-wrap-distance-left:9pt;mso-wrap-distance-top:0;mso-wrap-distance-right:9pt;mso-wrap-distance-bottom:0;mso-position-horizontal:absolute;mso-position-horizontal-relative:text;mso-position-vertical:absolute;mso-position-vertical-relative:text;v-text-anchor:top" o:gfxdata="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" stroked="f">
+              <v:shape w14:anchorId="3D5DB148" id="Text Box 20" o:spid="_x0000_s1027" type="#_x0000_t202" style="position:absolute;margin-left:-7pt;margin-top:191.9pt;width:249.2pt;height:.05pt;z-index:251658249;visibility:visible;mso-wrap-style:square;mso-wrap-distance-left:9pt;mso-wrap-distance-top:0;mso-wrap-distance-right:9pt;mso-wrap-distance-bottom:0;mso-position-horizontal:absolute;mso-position-horizontal-relative:text;mso-position-vertical:absolute;mso-position-vertical-relative:text;v-text-anchor:top" o:gfxdata="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" stroked="f">
                 <v:textbox style="mso-fit-shape-to-text:t" inset="0,0,0,0">
                   <w:txbxContent>
                     <w:p>
@@ -3738,7 +2376,7 @@
           </mc:Choice>
           <mc:Fallback>
             <w:pict>
-              <v:shape w14:anchorId="093866D3" id="Text Box 22" o:spid="_x0000_s1031" type="#_x0000_t202" style="position:absolute;margin-left:263pt;margin-top:286pt;width:197.1pt;height:.05pt;z-index:-251658229;visibility:visible;mso-wrap-style:square;mso-wrap-distance-left:9pt;mso-wrap-distance-top:0;mso-wrap-distance-right:9pt;mso-wrap-distance-bottom:0;mso-position-horizontal:absolute;mso-position-horizontal-relative:text;mso-position-vertical:absolute;mso-position-vertical-relative:text;v-text-anchor:top" o:gfxdata="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" stroked="f">
+              <v:shape w14:anchorId="093866D3" id="Text Box 22" o:spid="_x0000_s1028" type="#_x0000_t202" style="position:absolute;margin-left:263pt;margin-top:286pt;width:197.1pt;height:.05pt;z-index:-251658229;visibility:visible;mso-wrap-style:square;mso-wrap-distance-left:9pt;mso-wrap-distance-top:0;mso-wrap-distance-right:9pt;mso-wrap-distance-bottom:0;mso-position-horizontal:absolute;mso-position-horizontal-relative:text;mso-position-vertical:absolute;mso-position-vertical-relative:text;v-text-anchor:top" o:gfxdata="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" stroked="f">
                 <v:textbox style="mso-fit-shape-to-text:t" inset="0,0,0,0">
                   <w:txbxContent>
                     <w:p>
@@ -3797,7 +2435,7 @@
                     <pic:cNvPicPr/>
                   </pic:nvPicPr>
                   <pic:blipFill>
-                    <a:blip r:embed="rId20" cstate="print">
+                    <a:blip r:embed="rId12" cstate="print">
                       <a:extLst>
                         <a:ext uri="{28A0092B-C50C-407E-A947-70E740481C1C}">
                           <a14:useLocalDpi xmlns:a14="http://schemas.microsoft.com/office/drawing/2010/main" val="0"/>
@@ -3887,7 +2525,14 @@
         <w:rPr>
           <w:rFonts w:ascii="Times New Roman" w:hAnsi="Times New Roman" w:cs="Times New Roman"/>
         </w:rPr>
-        <w:t xml:space="preserve"> no significant difference </w:t>
+        <w:t xml:space="preserve"> no </w:t>
+      </w:r>
+      <w:r>
+        <w:rPr>
+          <w:rFonts w:ascii="Times New Roman" w:hAnsi="Times New Roman" w:cs="Times New Roman"/>
+        </w:rPr>
+        <w:lastRenderedPageBreak/>
+        <w:t xml:space="preserve">significant difference </w:t>
       </w:r>
       <w:r>
         <w:rPr>
@@ -4176,12 +2821,14 @@
         </w:rPr>
         <w:t xml:space="preserve"> measured for </w:t>
       </w:r>
+      <w:proofErr w:type="spellStart"/>
       <w:r>
         <w:rPr>
           <w:rFonts w:ascii="Times New Roman" w:hAnsi="Times New Roman" w:cs="Times New Roman"/>
         </w:rPr>
         <w:t>dbh</w:t>
       </w:r>
+      <w:proofErr w:type="spellEnd"/>
       <w:r>
         <w:rPr>
           <w:rFonts w:ascii="Times New Roman" w:hAnsi="Times New Roman" w:cs="Times New Roman"/>
@@ -4532,7 +3179,14 @@
         <w:rPr>
           <w:rFonts w:ascii="Times New Roman" w:hAnsi="Times New Roman" w:cs="Times New Roman"/>
         </w:rPr>
-        <w:t>many plots are simply missing observations</w:t>
+        <w:t xml:space="preserve">many plots are simply missing </w:t>
+      </w:r>
+      <w:proofErr w:type="spellStart"/>
+      <w:r>
+        <w:rPr>
+          <w:rFonts w:ascii="Times New Roman" w:hAnsi="Times New Roman" w:cs="Times New Roman"/>
+        </w:rPr>
+        <w:t>observations</w:t>
       </w:r>
       <w:r>
         <w:rPr>
@@ -4544,7 +3198,14 @@
         <w:rPr>
           <w:rFonts w:ascii="Times New Roman" w:hAnsi="Times New Roman" w:cs="Times New Roman"/>
         </w:rPr>
-        <w:t>presumably due to a lack of confidence in plant identification</w:t>
+        <w:t>presumably</w:t>
+      </w:r>
+      <w:proofErr w:type="spellEnd"/>
+      <w:r>
+        <w:rPr>
+          <w:rFonts w:ascii="Times New Roman" w:hAnsi="Times New Roman" w:cs="Times New Roman"/>
+        </w:rPr>
+        <w:t xml:space="preserve"> due to a lack of confidence in plant identification</w:t>
       </w:r>
       <w:r>
         <w:rPr>
@@ -4652,14 +3313,7 @@
         <w:rPr>
           <w:rFonts w:ascii="Times New Roman" w:hAnsi="Times New Roman" w:cs="Times New Roman"/>
         </w:rPr>
-        <w:t xml:space="preserve">CITE VEG </w:t>
-      </w:r>
-      <w:r>
-        <w:rPr>
-          <w:rFonts w:ascii="Times New Roman" w:hAnsi="Times New Roman" w:cs="Times New Roman"/>
-        </w:rPr>
-        <w:lastRenderedPageBreak/>
-        <w:t>INVENTORY</w:t>
+        <w:t>CITE VEG INVENTORY</w:t>
       </w:r>
       <w:commentRangeStart w:id="5"/>
       <w:r>
@@ -4719,7 +3373,7 @@
                     </pic:cNvPicPr>
                   </pic:nvPicPr>
                   <pic:blipFill>
-                    <a:blip r:embed="rId21" cstate="print">
+                    <a:blip r:embed="rId13" cstate="print">
                       <a:extLst>
                         <a:ext uri="{28A0092B-C50C-407E-A947-70E740481C1C}">
                           <a14:useLocalDpi xmlns:a14="http://schemas.microsoft.com/office/drawing/2010/main" val="0"/>
@@ -4792,6 +3446,7 @@
           <w:sz w:val="24"/>
           <w:szCs w:val="24"/>
         </w:rPr>
+        <w:lastRenderedPageBreak/>
         <w:drawing>
           <wp:anchor distT="0" distB="0" distL="114300" distR="114300" simplePos="0" relativeHeight="251658246" behindDoc="1" locked="0" layoutInCell="1" allowOverlap="1" wp14:anchorId="42789981" wp14:editId="617B37CC">
             <wp:simplePos x="0" y="0"/>
@@ -4818,7 +3473,7 @@
                     </pic:cNvPicPr>
                   </pic:nvPicPr>
                   <pic:blipFill>
-                    <a:blip r:embed="rId22" cstate="print">
+                    <a:blip r:embed="rId14" cstate="print">
                       <a:extLst>
                         <a:ext uri="{28A0092B-C50C-407E-A947-70E740481C1C}">
                           <a14:useLocalDpi xmlns:a14="http://schemas.microsoft.com/office/drawing/2010/main" val="0"/>
@@ -4894,7 +3549,7 @@
                     </pic:cNvPicPr>
                   </pic:nvPicPr>
                   <pic:blipFill>
-                    <a:blip r:embed="rId23" cstate="print">
+                    <a:blip r:embed="rId15" cstate="print">
                       <a:extLst>
                         <a:ext uri="{28A0092B-C50C-407E-A947-70E740481C1C}">
                           <a14:useLocalDpi xmlns:a14="http://schemas.microsoft.com/office/drawing/2010/main" val="0"/>
@@ -5073,7 +3728,7 @@
           </mc:Choice>
           <mc:Fallback>
             <w:pict>
-              <v:shape w14:anchorId="2EA3064F" id="Text Box 19" o:spid="_x0000_s1032" type="#_x0000_t202" style="position:absolute;margin-left:0;margin-top:11.25pt;width:177.7pt;height:.05pt;z-index:251658247;visibility:visible;mso-wrap-style:square;mso-wrap-distance-left:9pt;mso-wrap-distance-top:0;mso-wrap-distance-right:9pt;mso-wrap-distance-bottom:0;mso-position-horizontal:left;mso-position-horizontal-relative:margin;mso-position-vertical:absolute;mso-position-vertical-relative:text;v-text-anchor:top" o:gfxdata="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" stroked="f">
+              <v:shape w14:anchorId="2EA3064F" id="Text Box 19" o:spid="_x0000_s1029" type="#_x0000_t202" style="position:absolute;margin-left:0;margin-top:11.25pt;width:177.7pt;height:.05pt;z-index:251658247;visibility:visible;mso-wrap-style:square;mso-wrap-distance-left:9pt;mso-wrap-distance-top:0;mso-wrap-distance-right:9pt;mso-wrap-distance-bottom:0;mso-position-horizontal:left;mso-position-horizontal-relative:margin;mso-position-vertical:absolute;mso-position-vertical-relative:text;v-text-anchor:top" o:gfxdata="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" stroked="f">
                 <v:textbox style="mso-fit-shape-to-text:t" inset="0,0,0,0">
                   <w:txbxContent>
                     <w:p>
@@ -5195,7 +3850,7 @@
           </mc:Choice>
           <mc:Fallback>
             <w:pict>
-              <v:shape w14:anchorId="4979D520" id="Text Box 18" o:spid="_x0000_s1033" type="#_x0000_t202" style="position:absolute;margin-left:249pt;margin-top:11.25pt;width:224.4pt;height:.05pt;z-index:-251658235;visibility:visible;mso-wrap-style:square;mso-wrap-distance-left:9pt;mso-wrap-distance-top:0;mso-wrap-distance-right:9pt;mso-wrap-distance-bottom:0;mso-position-horizontal:absolute;mso-position-horizontal-relative:text;mso-position-vertical:absolute;mso-position-vertical-relative:text;v-text-anchor:top" o:gfxdata="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" stroked="f">
+              <v:shape w14:anchorId="4979D520" id="Text Box 18" o:spid="_x0000_s1030" type="#_x0000_t202" style="position:absolute;margin-left:249pt;margin-top:11.25pt;width:224.4pt;height:.05pt;z-index:-251658235;visibility:visible;mso-wrap-style:square;mso-wrap-distance-left:9pt;mso-wrap-distance-top:0;mso-wrap-distance-right:9pt;mso-wrap-distance-bottom:0;mso-position-horizontal:absolute;mso-position-horizontal-relative:text;mso-position-vertical:absolute;mso-position-vertical-relative:text;v-text-anchor:top" o:gfxdata="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" stroked="f">
                 <v:textbox style="mso-fit-shape-to-text:t" inset="0,0,0,0">
                   <w:txbxContent>
                     <w:p>
@@ -5550,7 +4205,7 @@
                     <pic:cNvPicPr/>
                   </pic:nvPicPr>
                   <pic:blipFill>
-                    <a:blip r:embed="rId24" cstate="print">
+                    <a:blip r:embed="rId16" cstate="print">
                       <a:extLst>
                         <a:ext uri="{28A0092B-C50C-407E-A947-70E740481C1C}">
                           <a14:useLocalDpi xmlns:a14="http://schemas.microsoft.com/office/drawing/2010/main" val="0"/>
@@ -5815,6 +4470,7 @@
           <w:sz w:val="24"/>
           <w:szCs w:val="24"/>
         </w:rPr>
+        <w:lastRenderedPageBreak/>
         <w:t>Overall Recommendations</w:t>
       </w:r>
     </w:p>
@@ -6039,6 +4695,1408 @@
         </w:rPr>
         <w:commentReference w:id="11"/>
       </w:r>
+    </w:p>
+    <w:p>
+      <w:pPr>
+        <w:pStyle w:val="Heading2"/>
+        <w:rPr>
+          <w:rFonts w:ascii="Times New Roman" w:hAnsi="Times New Roman" w:cs="Times New Roman"/>
+          <w:b/>
+          <w:bCs/>
+          <w:color w:val="auto"/>
+          <w:sz w:val="40"/>
+          <w:szCs w:val="40"/>
+        </w:rPr>
+      </w:pPr>
+      <w:r>
+        <w:rPr>
+          <w:rFonts w:ascii="Times New Roman" w:hAnsi="Times New Roman" w:cs="Times New Roman"/>
+          <w:b/>
+          <w:bCs/>
+          <w:color w:val="auto"/>
+          <w:sz w:val="40"/>
+          <w:szCs w:val="40"/>
+        </w:rPr>
+        <w:t>Analysis</w:t>
+      </w:r>
+    </w:p>
+    <w:p>
+      <w:pPr>
+        <w:rPr>
+          <w:rFonts w:ascii="Times New Roman" w:hAnsi="Times New Roman" w:cs="Times New Roman"/>
+        </w:rPr>
+      </w:pPr>
+    </w:p>
+    <w:p>
+      <w:pPr>
+        <w:pStyle w:val="Heading2"/>
+        <w:rPr>
+          <w:rFonts w:ascii="Times New Roman" w:hAnsi="Times New Roman" w:cs="Times New Roman"/>
+          <w:b/>
+          <w:bCs/>
+          <w:color w:val="auto"/>
+          <w:sz w:val="40"/>
+          <w:szCs w:val="40"/>
+        </w:rPr>
+      </w:pPr>
+      <w:r>
+        <w:rPr>
+          <w:rFonts w:ascii="Times New Roman" w:hAnsi="Times New Roman" w:cs="Times New Roman"/>
+          <w:noProof/>
+        </w:rPr>
+        <w:drawing>
+          <wp:anchor distT="0" distB="0" distL="114300" distR="114300" simplePos="0" relativeHeight="251661324" behindDoc="1" locked="0" layoutInCell="1" allowOverlap="1" wp14:anchorId="5CFD56A9" wp14:editId="7DF2818F">
+            <wp:simplePos x="0" y="0"/>
+            <wp:positionH relativeFrom="column">
+              <wp:posOffset>-200025</wp:posOffset>
+            </wp:positionH>
+            <wp:positionV relativeFrom="paragraph">
+              <wp:posOffset>408940</wp:posOffset>
+            </wp:positionV>
+            <wp:extent cx="5943600" cy="2752725"/>
+            <wp:effectExtent l="0" t="0" r="0" b="9525"/>
+            <wp:wrapTight wrapText="bothSides">
+              <wp:wrapPolygon edited="0">
+                <wp:start x="0" y="0"/>
+                <wp:lineTo x="0" y="21525"/>
+                <wp:lineTo x="21531" y="21525"/>
+                <wp:lineTo x="21531" y="0"/>
+                <wp:lineTo x="0" y="0"/>
+              </wp:wrapPolygon>
+            </wp:wrapTight>
+            <wp:docPr id="4" name="Picture 4"/>
+            <wp:cNvGraphicFramePr>
+              <a:graphicFrameLocks xmlns:a="http://schemas.openxmlformats.org/drawingml/2006/main" noChangeAspect="1"/>
+            </wp:cNvGraphicFramePr>
+            <a:graphic xmlns:a="http://schemas.openxmlformats.org/drawingml/2006/main">
+              <a:graphicData uri="http://schemas.openxmlformats.org/drawingml/2006/picture">
+                <pic:pic xmlns:pic="http://schemas.openxmlformats.org/drawingml/2006/picture">
+                  <pic:nvPicPr>
+                    <pic:cNvPr id="0" name="Picture 1"/>
+                    <pic:cNvPicPr>
+                      <a:picLocks noChangeAspect="1" noChangeArrowheads="1"/>
+                    </pic:cNvPicPr>
+                  </pic:nvPicPr>
+                  <pic:blipFill rotWithShape="1">
+                    <a:blip r:embed="rId17" cstate="print">
+                      <a:extLst>
+                        <a:ext uri="{28A0092B-C50C-407E-A947-70E740481C1C}">
+                          <a14:useLocalDpi xmlns:a14="http://schemas.microsoft.com/office/drawing/2010/main" val="0"/>
+                        </a:ext>
+                      </a:extLst>
+                    </a:blip>
+                    <a:srcRect t="7371"/>
+                    <a:stretch/>
+                  </pic:blipFill>
+                  <pic:spPr bwMode="auto">
+                    <a:xfrm>
+                      <a:off x="0" y="0"/>
+                      <a:ext cx="5943600" cy="2752725"/>
+                    </a:xfrm>
+                    <a:prstGeom prst="rect">
+                      <a:avLst/>
+                    </a:prstGeom>
+                    <a:noFill/>
+                    <a:ln>
+                      <a:noFill/>
+                    </a:ln>
+                    <a:extLst>
+                      <a:ext uri="{53640926-AAD7-44D8-BBD7-CCE9431645EC}">
+                        <a14:shadowObscured xmlns:a14="http://schemas.microsoft.com/office/drawing/2010/main"/>
+                      </a:ext>
+                    </a:extLst>
+                  </pic:spPr>
+                </pic:pic>
+              </a:graphicData>
+            </a:graphic>
+          </wp:anchor>
+        </w:drawing>
+      </w:r>
+      <w:r>
+        <w:rPr>
+          <w:rFonts w:ascii="Times New Roman" w:hAnsi="Times New Roman" w:cs="Times New Roman"/>
+          <w:b/>
+          <w:bCs/>
+          <w:color w:val="auto"/>
+          <w:sz w:val="40"/>
+          <w:szCs w:val="40"/>
+        </w:rPr>
+        <w:t>Seedlings Analysis and Discussion</w:t>
+      </w:r>
+    </w:p>
+    <w:p>
+      <w:pPr>
+        <w:pStyle w:val="Caption"/>
+        <w:rPr>
+          <w:rFonts w:ascii="Times New Roman" w:hAnsi="Times New Roman" w:cs="Times New Roman"/>
+        </w:rPr>
+      </w:pPr>
+      <w:r>
+        <w:rPr>
+          <w:rFonts w:ascii="Times New Roman" w:hAnsi="Times New Roman" w:cs="Times New Roman"/>
+        </w:rPr>
+        <w:t>Figure 1. Douglas Fir plots seedling density over time by species and size class.</w:t>
+      </w:r>
+    </w:p>
+    <w:p>
+      <w:pPr>
+        <w:pStyle w:val="Heading2"/>
+        <w:rPr>
+          <w:rFonts w:ascii="Times New Roman" w:hAnsi="Times New Roman" w:cs="Times New Roman"/>
+          <w:b/>
+          <w:bCs/>
+          <w:color w:val="auto"/>
+          <w:sz w:val="40"/>
+          <w:szCs w:val="40"/>
+        </w:rPr>
+      </w:pPr>
+    </w:p>
+    <w:p>
+      <w:pPr>
+        <w:pStyle w:val="Heading2"/>
+        <w:rPr>
+          <w:rFonts w:ascii="Times New Roman" w:hAnsi="Times New Roman" w:cs="Times New Roman"/>
+          <w:b/>
+          <w:bCs/>
+          <w:color w:val="auto"/>
+          <w:sz w:val="40"/>
+          <w:szCs w:val="40"/>
+        </w:rPr>
+      </w:pPr>
+      <w:r>
+        <w:rPr>
+          <w:rFonts w:ascii="Times New Roman" w:hAnsi="Times New Roman" w:cs="Times New Roman"/>
+          <w:b/>
+          <w:bCs/>
+          <w:color w:val="auto"/>
+          <w:sz w:val="40"/>
+          <w:szCs w:val="40"/>
+        </w:rPr>
+        <w:t>Fuel Loading Analysis and Discussion</w:t>
+      </w:r>
+    </w:p>
+    <w:p>
+      <w:pPr>
+        <w:rPr>
+          <w:rFonts w:ascii="Times New Roman" w:hAnsi="Times New Roman" w:cs="Times New Roman"/>
+        </w:rPr>
+      </w:pPr>
+    </w:p>
+    <w:p>
+      <w:pPr>
+        <w:keepNext/>
+        <w:rPr>
+          <w:rFonts w:ascii="Times New Roman" w:hAnsi="Times New Roman" w:cs="Times New Roman"/>
+        </w:rPr>
+      </w:pPr>
+      <w:r>
+        <w:rPr>
+          <w:rFonts w:ascii="Times New Roman" w:hAnsi="Times New Roman" w:cs="Times New Roman"/>
+          <w:noProof/>
+        </w:rPr>
+        <w:lastRenderedPageBreak/>
+        <mc:AlternateContent>
+          <mc:Choice Requires="wps">
+            <w:drawing>
+              <wp:anchor distT="0" distB="0" distL="114300" distR="114300" simplePos="0" relativeHeight="251664396" behindDoc="1" locked="0" layoutInCell="1" allowOverlap="1" wp14:anchorId="5B6147EE" wp14:editId="3E114E67">
+                <wp:simplePos x="0" y="0"/>
+                <wp:positionH relativeFrom="column">
+                  <wp:posOffset>0</wp:posOffset>
+                </wp:positionH>
+                <wp:positionV relativeFrom="paragraph">
+                  <wp:posOffset>3017520</wp:posOffset>
+                </wp:positionV>
+                <wp:extent cx="4219575" cy="635"/>
+                <wp:effectExtent l="0" t="0" r="0" b="0"/>
+                <wp:wrapTight wrapText="bothSides">
+                  <wp:wrapPolygon edited="0">
+                    <wp:start x="0" y="0"/>
+                    <wp:lineTo x="0" y="21600"/>
+                    <wp:lineTo x="21600" y="21600"/>
+                    <wp:lineTo x="21600" y="0"/>
+                  </wp:wrapPolygon>
+                </wp:wrapTight>
+                <wp:docPr id="24" name="Text Box 24"/>
+                <wp:cNvGraphicFramePr/>
+                <a:graphic xmlns:a="http://schemas.openxmlformats.org/drawingml/2006/main">
+                  <a:graphicData uri="http://schemas.microsoft.com/office/word/2010/wordprocessingShape">
+                    <wps:wsp>
+                      <wps:cNvSpPr txBox="1"/>
+                      <wps:spPr>
+                        <a:xfrm>
+                          <a:off x="0" y="0"/>
+                          <a:ext cx="4219575" cy="635"/>
+                        </a:xfrm>
+                        <a:prstGeom prst="rect">
+                          <a:avLst/>
+                        </a:prstGeom>
+                        <a:solidFill>
+                          <a:prstClr val="white"/>
+                        </a:solidFill>
+                        <a:ln>
+                          <a:noFill/>
+                        </a:ln>
+                      </wps:spPr>
+                      <wps:txbx>
+                        <w:txbxContent>
+                          <w:p>
+                            <w:pPr>
+                              <w:pStyle w:val="Caption"/>
+                              <w:rPr>
+                                <w:rFonts w:ascii="Times New Roman" w:hAnsi="Times New Roman" w:cs="Times New Roman"/>
+                                <w:noProof/>
+                              </w:rPr>
+                            </w:pPr>
+                            <w:r>
+                              <w:t>Figure 2. Douglas Fir plots fuel loading over time.</w:t>
+                            </w:r>
+                          </w:p>
+                        </w:txbxContent>
+                      </wps:txbx>
+                      <wps:bodyPr rot="0" spcFirstLastPara="0" vertOverflow="overflow" horzOverflow="overflow" vert="horz" wrap="square" lIns="0" tIns="0" rIns="0" bIns="0" numCol="1" spcCol="0" rtlCol="0" fromWordArt="0" anchor="t" anchorCtr="0" forceAA="0" compatLnSpc="1">
+                        <a:prstTxWarp prst="textNoShape">
+                          <a:avLst/>
+                        </a:prstTxWarp>
+                        <a:spAutoFit/>
+                      </wps:bodyPr>
+                    </wps:wsp>
+                  </a:graphicData>
+                </a:graphic>
+              </wp:anchor>
+            </w:drawing>
+          </mc:Choice>
+          <mc:Fallback>
+            <w:pict>
+              <v:shape w14:anchorId="5B6147EE" id="Text Box 24" o:spid="_x0000_s1031" type="#_x0000_t202" style="position:absolute;margin-left:0;margin-top:237.6pt;width:332.25pt;height:.05pt;z-index:-251652084;visibility:visible;mso-wrap-style:square;mso-wrap-distance-left:9pt;mso-wrap-distance-top:0;mso-wrap-distance-right:9pt;mso-wrap-distance-bottom:0;mso-position-horizontal:absolute;mso-position-horizontal-relative:text;mso-position-vertical:absolute;mso-position-vertical-relative:text;v-text-anchor:top" o:gfxdata="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" stroked="f">
+                <v:textbox style="mso-fit-shape-to-text:t" inset="0,0,0,0">
+                  <w:txbxContent>
+                    <w:p>
+                      <w:pPr>
+                        <w:pStyle w:val="Caption"/>
+                        <w:rPr>
+                          <w:rFonts w:ascii="Times New Roman" w:hAnsi="Times New Roman" w:cs="Times New Roman"/>
+                          <w:noProof/>
+                        </w:rPr>
+                      </w:pPr>
+                      <w:r>
+                        <w:t>Figure 2. Douglas Fir plots fuel loading over time.</w:t>
+                      </w:r>
+                    </w:p>
+                  </w:txbxContent>
+                </v:textbox>
+                <w10:wrap type="tight"/>
+              </v:shape>
+            </w:pict>
+          </mc:Fallback>
+        </mc:AlternateContent>
+      </w:r>
+      <w:r>
+        <w:rPr>
+          <w:rFonts w:ascii="Times New Roman" w:hAnsi="Times New Roman" w:cs="Times New Roman"/>
+          <w:noProof/>
+        </w:rPr>
+        <w:drawing>
+          <wp:anchor distT="0" distB="0" distL="114300" distR="114300" simplePos="0" relativeHeight="251660300" behindDoc="1" locked="0" layoutInCell="1" allowOverlap="1" wp14:anchorId="38F99032" wp14:editId="7C23B46F">
+            <wp:simplePos x="0" y="0"/>
+            <wp:positionH relativeFrom="column">
+              <wp:posOffset>0</wp:posOffset>
+            </wp:positionH>
+            <wp:positionV relativeFrom="paragraph">
+              <wp:posOffset>635</wp:posOffset>
+            </wp:positionV>
+            <wp:extent cx="4219575" cy="2959799"/>
+            <wp:effectExtent l="0" t="0" r="0" b="0"/>
+            <wp:wrapTight wrapText="bothSides">
+              <wp:wrapPolygon edited="0">
+                <wp:start x="0" y="0"/>
+                <wp:lineTo x="0" y="21410"/>
+                <wp:lineTo x="21454" y="21410"/>
+                <wp:lineTo x="21454" y="0"/>
+                <wp:lineTo x="0" y="0"/>
+              </wp:wrapPolygon>
+            </wp:wrapTight>
+            <wp:docPr id="6" name="Picture 6"/>
+            <wp:cNvGraphicFramePr>
+              <a:graphicFrameLocks xmlns:a="http://schemas.openxmlformats.org/drawingml/2006/main" noChangeAspect="1"/>
+            </wp:cNvGraphicFramePr>
+            <a:graphic xmlns:a="http://schemas.openxmlformats.org/drawingml/2006/main">
+              <a:graphicData uri="http://schemas.openxmlformats.org/drawingml/2006/picture">
+                <pic:pic xmlns:pic="http://schemas.openxmlformats.org/drawingml/2006/picture">
+                  <pic:nvPicPr>
+                    <pic:cNvPr id="0" name="Picture 3"/>
+                    <pic:cNvPicPr>
+                      <a:picLocks noChangeAspect="1" noChangeArrowheads="1"/>
+                    </pic:cNvPicPr>
+                  </pic:nvPicPr>
+                  <pic:blipFill>
+                    <a:blip r:embed="rId18" cstate="print">
+                      <a:extLst>
+                        <a:ext uri="{28A0092B-C50C-407E-A947-70E740481C1C}">
+                          <a14:useLocalDpi xmlns:a14="http://schemas.microsoft.com/office/drawing/2010/main" val="0"/>
+                        </a:ext>
+                      </a:extLst>
+                    </a:blip>
+                    <a:srcRect/>
+                    <a:stretch>
+                      <a:fillRect/>
+                    </a:stretch>
+                  </pic:blipFill>
+                  <pic:spPr bwMode="auto">
+                    <a:xfrm>
+                      <a:off x="0" y="0"/>
+                      <a:ext cx="4219575" cy="2959799"/>
+                    </a:xfrm>
+                    <a:prstGeom prst="rect">
+                      <a:avLst/>
+                    </a:prstGeom>
+                    <a:noFill/>
+                    <a:ln>
+                      <a:noFill/>
+                    </a:ln>
+                  </pic:spPr>
+                </pic:pic>
+              </a:graphicData>
+            </a:graphic>
+          </wp:anchor>
+        </w:drawing>
+      </w:r>
+    </w:p>
+    <w:p>
+      <w:pPr>
+        <w:rPr>
+          <w:rFonts w:ascii="Times New Roman" w:hAnsi="Times New Roman" w:cs="Times New Roman"/>
+          <w:b/>
+          <w:bCs/>
+        </w:rPr>
+      </w:pPr>
+    </w:p>
+    <w:p>
+      <w:pPr>
+        <w:rPr>
+          <w:rFonts w:ascii="Times New Roman" w:hAnsi="Times New Roman" w:cs="Times New Roman"/>
+          <w:b/>
+          <w:bCs/>
+        </w:rPr>
+      </w:pPr>
+    </w:p>
+    <w:p>
+      <w:pPr>
+        <w:rPr>
+          <w:rFonts w:ascii="Times New Roman" w:hAnsi="Times New Roman" w:cs="Times New Roman"/>
+          <w:b/>
+          <w:bCs/>
+        </w:rPr>
+      </w:pPr>
+    </w:p>
+    <w:p>
+      <w:pPr>
+        <w:rPr>
+          <w:rFonts w:ascii="Times New Roman" w:hAnsi="Times New Roman" w:cs="Times New Roman"/>
+          <w:b/>
+          <w:bCs/>
+        </w:rPr>
+      </w:pPr>
+    </w:p>
+    <w:p>
+      <w:pPr>
+        <w:rPr>
+          <w:rFonts w:ascii="Times New Roman" w:hAnsi="Times New Roman" w:cs="Times New Roman"/>
+          <w:b/>
+          <w:bCs/>
+        </w:rPr>
+      </w:pPr>
+    </w:p>
+    <w:p>
+      <w:pPr>
+        <w:rPr>
+          <w:rFonts w:ascii="Times New Roman" w:hAnsi="Times New Roman" w:cs="Times New Roman"/>
+          <w:b/>
+          <w:bCs/>
+        </w:rPr>
+      </w:pPr>
+    </w:p>
+    <w:p>
+      <w:pPr>
+        <w:rPr>
+          <w:rFonts w:ascii="Times New Roman" w:hAnsi="Times New Roman" w:cs="Times New Roman"/>
+          <w:b/>
+          <w:bCs/>
+        </w:rPr>
+      </w:pPr>
+    </w:p>
+    <w:p>
+      <w:pPr>
+        <w:rPr>
+          <w:rFonts w:ascii="Times New Roman" w:hAnsi="Times New Roman" w:cs="Times New Roman"/>
+        </w:rPr>
+      </w:pPr>
+    </w:p>
+    <w:p>
+      <w:pPr>
+        <w:rPr>
+          <w:rFonts w:ascii="Times New Roman" w:hAnsi="Times New Roman" w:cs="Times New Roman"/>
+        </w:rPr>
+      </w:pPr>
+      <w:r>
+        <w:rPr>
+          <w:rFonts w:ascii="Times New Roman" w:hAnsi="Times New Roman" w:cs="Times New Roman"/>
+          <w:noProof/>
+        </w:rPr>
+        <mc:AlternateContent>
+          <mc:Choice Requires="wps">
+            <w:drawing>
+              <wp:anchor distT="0" distB="0" distL="114300" distR="114300" simplePos="0" relativeHeight="251665420" behindDoc="1" locked="0" layoutInCell="1" allowOverlap="1" wp14:anchorId="635B2DAB" wp14:editId="3BF3EF22">
+                <wp:simplePos x="0" y="0"/>
+                <wp:positionH relativeFrom="column">
+                  <wp:posOffset>-47625</wp:posOffset>
+                </wp:positionH>
+                <wp:positionV relativeFrom="paragraph">
+                  <wp:posOffset>2809875</wp:posOffset>
+                </wp:positionV>
+                <wp:extent cx="2430145" cy="635"/>
+                <wp:effectExtent l="0" t="0" r="0" b="0"/>
+                <wp:wrapTight wrapText="bothSides">
+                  <wp:wrapPolygon edited="0">
+                    <wp:start x="0" y="0"/>
+                    <wp:lineTo x="0" y="21600"/>
+                    <wp:lineTo x="21600" y="21600"/>
+                    <wp:lineTo x="21600" y="0"/>
+                  </wp:wrapPolygon>
+                </wp:wrapTight>
+                <wp:docPr id="25" name="Text Box 25"/>
+                <wp:cNvGraphicFramePr/>
+                <a:graphic xmlns:a="http://schemas.openxmlformats.org/drawingml/2006/main">
+                  <a:graphicData uri="http://schemas.microsoft.com/office/word/2010/wordprocessingShape">
+                    <wps:wsp>
+                      <wps:cNvSpPr txBox="1"/>
+                      <wps:spPr>
+                        <a:xfrm>
+                          <a:off x="0" y="0"/>
+                          <a:ext cx="2430145" cy="635"/>
+                        </a:xfrm>
+                        <a:prstGeom prst="rect">
+                          <a:avLst/>
+                        </a:prstGeom>
+                        <a:solidFill>
+                          <a:prstClr val="white"/>
+                        </a:solidFill>
+                        <a:ln>
+                          <a:noFill/>
+                        </a:ln>
+                      </wps:spPr>
+                      <wps:txbx>
+                        <w:txbxContent>
+                          <w:p>
+                            <w:pPr>
+                              <w:pStyle w:val="Caption"/>
+                              <w:rPr>
+                                <w:rFonts w:ascii="Times New Roman" w:hAnsi="Times New Roman" w:cs="Times New Roman"/>
+                                <w:noProof/>
+                              </w:rPr>
+                            </w:pPr>
+                            <w:r>
+                              <w:t>Figure 3a. Fuel loading (tons/acre) by size class adjusted to y scale.</w:t>
+                            </w:r>
+                          </w:p>
+                        </w:txbxContent>
+                      </wps:txbx>
+                      <wps:bodyPr rot="0" spcFirstLastPara="0" vertOverflow="overflow" horzOverflow="overflow" vert="horz" wrap="square" lIns="0" tIns="0" rIns="0" bIns="0" numCol="1" spcCol="0" rtlCol="0" fromWordArt="0" anchor="t" anchorCtr="0" forceAA="0" compatLnSpc="1">
+                        <a:prstTxWarp prst="textNoShape">
+                          <a:avLst/>
+                        </a:prstTxWarp>
+                        <a:spAutoFit/>
+                      </wps:bodyPr>
+                    </wps:wsp>
+                  </a:graphicData>
+                </a:graphic>
+              </wp:anchor>
+            </w:drawing>
+          </mc:Choice>
+          <mc:Fallback>
+            <w:pict>
+              <v:shape w14:anchorId="635B2DAB" id="Text Box 25" o:spid="_x0000_s1032" type="#_x0000_t202" style="position:absolute;margin-left:-3.75pt;margin-top:221.25pt;width:191.35pt;height:.05pt;z-index:-251651060;visibility:visible;mso-wrap-style:square;mso-wrap-distance-left:9pt;mso-wrap-distance-top:0;mso-wrap-distance-right:9pt;mso-wrap-distance-bottom:0;mso-position-horizontal:absolute;mso-position-horizontal-relative:text;mso-position-vertical:absolute;mso-position-vertical-relative:text;v-text-anchor:top" o:gfxdata="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" stroked="f">
+                <v:textbox style="mso-fit-shape-to-text:t" inset="0,0,0,0">
+                  <w:txbxContent>
+                    <w:p>
+                      <w:pPr>
+                        <w:pStyle w:val="Caption"/>
+                        <w:rPr>
+                          <w:rFonts w:ascii="Times New Roman" w:hAnsi="Times New Roman" w:cs="Times New Roman"/>
+                          <w:noProof/>
+                        </w:rPr>
+                      </w:pPr>
+                      <w:r>
+                        <w:t>Figure 3a. Fuel loading (tons/acre) by size class adjusted to y scale.</w:t>
+                      </w:r>
+                    </w:p>
+                  </w:txbxContent>
+                </v:textbox>
+                <w10:wrap type="tight"/>
+              </v:shape>
+            </w:pict>
+          </mc:Fallback>
+        </mc:AlternateContent>
+      </w:r>
+      <w:r>
+        <w:rPr>
+          <w:rFonts w:ascii="Times New Roman" w:hAnsi="Times New Roman" w:cs="Times New Roman"/>
+          <w:noProof/>
+        </w:rPr>
+        <w:drawing>
+          <wp:anchor distT="0" distB="0" distL="114300" distR="114300" simplePos="0" relativeHeight="251662348" behindDoc="1" locked="0" layoutInCell="1" allowOverlap="1" wp14:anchorId="1829C86A" wp14:editId="15FA54EA">
+            <wp:simplePos x="0" y="0"/>
+            <wp:positionH relativeFrom="column">
+              <wp:posOffset>-47625</wp:posOffset>
+            </wp:positionH>
+            <wp:positionV relativeFrom="paragraph">
+              <wp:posOffset>1047750</wp:posOffset>
+            </wp:positionV>
+            <wp:extent cx="2430145" cy="1704975"/>
+            <wp:effectExtent l="0" t="0" r="8255" b="9525"/>
+            <wp:wrapTight wrapText="bothSides">
+              <wp:wrapPolygon edited="0">
+                <wp:start x="0" y="0"/>
+                <wp:lineTo x="0" y="21479"/>
+                <wp:lineTo x="21504" y="21479"/>
+                <wp:lineTo x="21504" y="0"/>
+                <wp:lineTo x="0" y="0"/>
+              </wp:wrapPolygon>
+            </wp:wrapTight>
+            <wp:docPr id="7" name="Picture 7"/>
+            <wp:cNvGraphicFramePr>
+              <a:graphicFrameLocks xmlns:a="http://schemas.openxmlformats.org/drawingml/2006/main" noChangeAspect="1"/>
+            </wp:cNvGraphicFramePr>
+            <a:graphic xmlns:a="http://schemas.openxmlformats.org/drawingml/2006/main">
+              <a:graphicData uri="http://schemas.openxmlformats.org/drawingml/2006/picture">
+                <pic:pic xmlns:pic="http://schemas.openxmlformats.org/drawingml/2006/picture">
+                  <pic:nvPicPr>
+                    <pic:cNvPr id="0" name="Picture 4"/>
+                    <pic:cNvPicPr>
+                      <a:picLocks noChangeAspect="1" noChangeArrowheads="1"/>
+                    </pic:cNvPicPr>
+                  </pic:nvPicPr>
+                  <pic:blipFill>
+                    <a:blip r:embed="rId19" cstate="print">
+                      <a:extLst>
+                        <a:ext uri="{28A0092B-C50C-407E-A947-70E740481C1C}">
+                          <a14:useLocalDpi xmlns:a14="http://schemas.microsoft.com/office/drawing/2010/main" val="0"/>
+                        </a:ext>
+                      </a:extLst>
+                    </a:blip>
+                    <a:srcRect/>
+                    <a:stretch>
+                      <a:fillRect/>
+                    </a:stretch>
+                  </pic:blipFill>
+                  <pic:spPr bwMode="auto">
+                    <a:xfrm>
+                      <a:off x="0" y="0"/>
+                      <a:ext cx="2430145" cy="1704975"/>
+                    </a:xfrm>
+                    <a:prstGeom prst="rect">
+                      <a:avLst/>
+                    </a:prstGeom>
+                    <a:noFill/>
+                    <a:ln>
+                      <a:noFill/>
+                    </a:ln>
+                  </pic:spPr>
+                </pic:pic>
+              </a:graphicData>
+            </a:graphic>
+          </wp:anchor>
+        </w:drawing>
+      </w:r>
+      <w:r>
+        <w:rPr>
+          <w:rFonts w:ascii="Times New Roman" w:hAnsi="Times New Roman" w:cs="Times New Roman"/>
+          <w:noProof/>
+        </w:rPr>
+        <mc:AlternateContent>
+          <mc:Choice Requires="wps">
+            <w:drawing>
+              <wp:anchor distT="0" distB="0" distL="114300" distR="114300" simplePos="0" relativeHeight="251666444" behindDoc="1" locked="0" layoutInCell="1" allowOverlap="1" wp14:anchorId="3F9856A5" wp14:editId="5240D646">
+                <wp:simplePos x="0" y="0"/>
+                <wp:positionH relativeFrom="column">
+                  <wp:posOffset>3209925</wp:posOffset>
+                </wp:positionH>
+                <wp:positionV relativeFrom="paragraph">
+                  <wp:posOffset>2420620</wp:posOffset>
+                </wp:positionV>
+                <wp:extent cx="2409825" cy="635"/>
+                <wp:effectExtent l="0" t="0" r="0" b="0"/>
+                <wp:wrapTight wrapText="bothSides">
+                  <wp:wrapPolygon edited="0">
+                    <wp:start x="0" y="0"/>
+                    <wp:lineTo x="0" y="21600"/>
+                    <wp:lineTo x="21600" y="21600"/>
+                    <wp:lineTo x="21600" y="0"/>
+                  </wp:wrapPolygon>
+                </wp:wrapTight>
+                <wp:docPr id="26" name="Text Box 26"/>
+                <wp:cNvGraphicFramePr/>
+                <a:graphic xmlns:a="http://schemas.openxmlformats.org/drawingml/2006/main">
+                  <a:graphicData uri="http://schemas.microsoft.com/office/word/2010/wordprocessingShape">
+                    <wps:wsp>
+                      <wps:cNvSpPr txBox="1"/>
+                      <wps:spPr>
+                        <a:xfrm>
+                          <a:off x="0" y="0"/>
+                          <a:ext cx="2409825" cy="635"/>
+                        </a:xfrm>
+                        <a:prstGeom prst="rect">
+                          <a:avLst/>
+                        </a:prstGeom>
+                        <a:solidFill>
+                          <a:prstClr val="white"/>
+                        </a:solidFill>
+                        <a:ln>
+                          <a:noFill/>
+                        </a:ln>
+                      </wps:spPr>
+                      <wps:txbx>
+                        <w:txbxContent>
+                          <w:p>
+                            <w:pPr>
+                              <w:pStyle w:val="Caption"/>
+                              <w:rPr>
+                                <w:noProof/>
+                              </w:rPr>
+                            </w:pPr>
+                            <w:r>
+                              <w:t>Figure 3b. Fuel loading (tons/acre in Douglas Fir plots by size class at a fixed y scale.</w:t>
+                            </w:r>
+                          </w:p>
+                        </w:txbxContent>
+                      </wps:txbx>
+                      <wps:bodyPr rot="0" spcFirstLastPara="0" vertOverflow="overflow" horzOverflow="overflow" vert="horz" wrap="square" lIns="0" tIns="0" rIns="0" bIns="0" numCol="1" spcCol="0" rtlCol="0" fromWordArt="0" anchor="t" anchorCtr="0" forceAA="0" compatLnSpc="1">
+                        <a:prstTxWarp prst="textNoShape">
+                          <a:avLst/>
+                        </a:prstTxWarp>
+                        <a:spAutoFit/>
+                      </wps:bodyPr>
+                    </wps:wsp>
+                  </a:graphicData>
+                </a:graphic>
+              </wp:anchor>
+            </w:drawing>
+          </mc:Choice>
+          <mc:Fallback>
+            <w:pict>
+              <v:shape w14:anchorId="3F9856A5" id="Text Box 26" o:spid="_x0000_s1033" type="#_x0000_t202" style="position:absolute;margin-left:252.75pt;margin-top:190.6pt;width:189.75pt;height:.05pt;z-index:-251650036;visibility:visible;mso-wrap-style:square;mso-wrap-distance-left:9pt;mso-wrap-distance-top:0;mso-wrap-distance-right:9pt;mso-wrap-distance-bottom:0;mso-position-horizontal:absolute;mso-position-horizontal-relative:text;mso-position-vertical:absolute;mso-position-vertical-relative:text;v-text-anchor:top" o:gfxdata="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" stroked="f">
+                <v:textbox style="mso-fit-shape-to-text:t" inset="0,0,0,0">
+                  <w:txbxContent>
+                    <w:p>
+                      <w:pPr>
+                        <w:pStyle w:val="Caption"/>
+                        <w:rPr>
+                          <w:noProof/>
+                        </w:rPr>
+                      </w:pPr>
+                      <w:r>
+                        <w:t>Figure 3b. Fuel loading (tons/acre in Douglas Fir plots by size class at a fixed y scale.</w:t>
+                      </w:r>
+                    </w:p>
+                  </w:txbxContent>
+                </v:textbox>
+                <w10:wrap type="tight"/>
+              </v:shape>
+            </w:pict>
+          </mc:Fallback>
+        </mc:AlternateContent>
+      </w:r>
+      <w:r>
+        <w:rPr>
+          <w:rFonts w:ascii="Times New Roman" w:hAnsi="Times New Roman" w:cs="Times New Roman"/>
+          <w:noProof/>
+        </w:rPr>
+        <w:drawing>
+          <wp:anchor distT="0" distB="0" distL="114300" distR="114300" simplePos="0" relativeHeight="251663372" behindDoc="1" locked="0" layoutInCell="1" allowOverlap="1" wp14:anchorId="1C692F92" wp14:editId="6B1768FD">
+            <wp:simplePos x="0" y="0"/>
+            <wp:positionH relativeFrom="column">
+              <wp:posOffset>3209925</wp:posOffset>
+            </wp:positionH>
+            <wp:positionV relativeFrom="paragraph">
+              <wp:posOffset>673735</wp:posOffset>
+            </wp:positionV>
+            <wp:extent cx="2409825" cy="1689735"/>
+            <wp:effectExtent l="0" t="0" r="9525" b="5715"/>
+            <wp:wrapTight wrapText="bothSides">
+              <wp:wrapPolygon edited="0">
+                <wp:start x="0" y="0"/>
+                <wp:lineTo x="0" y="21430"/>
+                <wp:lineTo x="21515" y="21430"/>
+                <wp:lineTo x="21515" y="0"/>
+                <wp:lineTo x="0" y="0"/>
+              </wp:wrapPolygon>
+            </wp:wrapTight>
+            <wp:docPr id="8" name="Picture 8"/>
+            <wp:cNvGraphicFramePr>
+              <a:graphicFrameLocks xmlns:a="http://schemas.openxmlformats.org/drawingml/2006/main" noChangeAspect="1"/>
+            </wp:cNvGraphicFramePr>
+            <a:graphic xmlns:a="http://schemas.openxmlformats.org/drawingml/2006/main">
+              <a:graphicData uri="http://schemas.openxmlformats.org/drawingml/2006/picture">
+                <pic:pic xmlns:pic="http://schemas.openxmlformats.org/drawingml/2006/picture">
+                  <pic:nvPicPr>
+                    <pic:cNvPr id="0" name="Picture 5"/>
+                    <pic:cNvPicPr>
+                      <a:picLocks noChangeAspect="1" noChangeArrowheads="1"/>
+                    </pic:cNvPicPr>
+                  </pic:nvPicPr>
+                  <pic:blipFill>
+                    <a:blip r:embed="rId20" cstate="print">
+                      <a:extLst>
+                        <a:ext uri="{28A0092B-C50C-407E-A947-70E740481C1C}">
+                          <a14:useLocalDpi xmlns:a14="http://schemas.microsoft.com/office/drawing/2010/main" val="0"/>
+                        </a:ext>
+                      </a:extLst>
+                    </a:blip>
+                    <a:srcRect/>
+                    <a:stretch>
+                      <a:fillRect/>
+                    </a:stretch>
+                  </pic:blipFill>
+                  <pic:spPr bwMode="auto">
+                    <a:xfrm>
+                      <a:off x="0" y="0"/>
+                      <a:ext cx="2409825" cy="1689735"/>
+                    </a:xfrm>
+                    <a:prstGeom prst="rect">
+                      <a:avLst/>
+                    </a:prstGeom>
+                    <a:noFill/>
+                    <a:ln>
+                      <a:noFill/>
+                    </a:ln>
+                  </pic:spPr>
+                </pic:pic>
+              </a:graphicData>
+            </a:graphic>
+          </wp:anchor>
+        </w:drawing>
+      </w:r>
+    </w:p>
+    <w:p>
+      <w:pPr>
+        <w:pStyle w:val="Heading2"/>
+        <w:rPr>
+          <w:rFonts w:ascii="Times New Roman" w:hAnsi="Times New Roman" w:cs="Times New Roman"/>
+          <w:b/>
+          <w:bCs/>
+          <w:color w:val="auto"/>
+          <w:sz w:val="40"/>
+          <w:szCs w:val="40"/>
+        </w:rPr>
+      </w:pPr>
+    </w:p>
+    <w:p>
+      <w:pPr>
+        <w:pStyle w:val="Heading2"/>
+        <w:rPr>
+          <w:rFonts w:ascii="Times New Roman" w:hAnsi="Times New Roman" w:cs="Times New Roman"/>
+          <w:b/>
+          <w:bCs/>
+          <w:color w:val="auto"/>
+          <w:sz w:val="40"/>
+          <w:szCs w:val="40"/>
+        </w:rPr>
+      </w:pPr>
+    </w:p>
+    <w:p>
+      <w:pPr>
+        <w:pStyle w:val="Heading2"/>
+        <w:rPr>
+          <w:rFonts w:ascii="Times New Roman" w:hAnsi="Times New Roman" w:cs="Times New Roman"/>
+          <w:b/>
+          <w:bCs/>
+          <w:color w:val="auto"/>
+          <w:sz w:val="40"/>
+          <w:szCs w:val="40"/>
+        </w:rPr>
+      </w:pPr>
+    </w:p>
+    <w:p>
+      <w:pPr>
+        <w:pStyle w:val="Heading2"/>
+        <w:rPr>
+          <w:rFonts w:ascii="Times New Roman" w:hAnsi="Times New Roman" w:cs="Times New Roman"/>
+          <w:b/>
+          <w:bCs/>
+          <w:color w:val="auto"/>
+          <w:sz w:val="40"/>
+          <w:szCs w:val="40"/>
+        </w:rPr>
+      </w:pPr>
+    </w:p>
+    <w:p>
+      <w:pPr>
+        <w:pStyle w:val="Heading2"/>
+        <w:rPr>
+          <w:rFonts w:ascii="Times New Roman" w:hAnsi="Times New Roman" w:cs="Times New Roman"/>
+          <w:b/>
+          <w:bCs/>
+          <w:color w:val="auto"/>
+          <w:sz w:val="40"/>
+          <w:szCs w:val="40"/>
+        </w:rPr>
+      </w:pPr>
+    </w:p>
+    <w:p>
+      <w:pPr>
+        <w:pStyle w:val="Heading2"/>
+        <w:rPr>
+          <w:rFonts w:ascii="Times New Roman" w:hAnsi="Times New Roman" w:cs="Times New Roman"/>
+          <w:b/>
+          <w:bCs/>
+          <w:color w:val="auto"/>
+          <w:sz w:val="40"/>
+          <w:szCs w:val="40"/>
+        </w:rPr>
+      </w:pPr>
+    </w:p>
+    <w:p>
+      <w:pPr>
+        <w:pStyle w:val="Heading2"/>
+        <w:rPr>
+          <w:rFonts w:ascii="Times New Roman" w:hAnsi="Times New Roman" w:cs="Times New Roman"/>
+          <w:b/>
+          <w:bCs/>
+          <w:color w:val="auto"/>
+          <w:sz w:val="40"/>
+          <w:szCs w:val="40"/>
+        </w:rPr>
+      </w:pPr>
+    </w:p>
+    <w:p>
+      <w:pPr>
+        <w:pStyle w:val="Heading2"/>
+        <w:rPr>
+          <w:rFonts w:ascii="Times New Roman" w:hAnsi="Times New Roman" w:cs="Times New Roman"/>
+          <w:b/>
+          <w:bCs/>
+          <w:color w:val="auto"/>
+          <w:sz w:val="40"/>
+          <w:szCs w:val="40"/>
+        </w:rPr>
+      </w:pPr>
+    </w:p>
+    <w:p>
+      <w:pPr>
+        <w:pStyle w:val="Heading2"/>
+        <w:rPr>
+          <w:rFonts w:ascii="Times New Roman" w:hAnsi="Times New Roman" w:cs="Times New Roman"/>
+          <w:b/>
+          <w:bCs/>
+          <w:color w:val="auto"/>
+          <w:sz w:val="40"/>
+          <w:szCs w:val="40"/>
+        </w:rPr>
+      </w:pPr>
+    </w:p>
+    <w:p>
+      <w:pPr>
+        <w:pStyle w:val="Heading2"/>
+        <w:rPr>
+          <w:rFonts w:ascii="Times New Roman" w:hAnsi="Times New Roman" w:cs="Times New Roman"/>
+          <w:b/>
+          <w:bCs/>
+          <w:color w:val="auto"/>
+          <w:sz w:val="40"/>
+          <w:szCs w:val="40"/>
+        </w:rPr>
+      </w:pPr>
+    </w:p>
+    <w:p>
+      <w:pPr>
+        <w:pStyle w:val="Heading2"/>
+        <w:rPr>
+          <w:rFonts w:ascii="Times New Roman" w:hAnsi="Times New Roman" w:cs="Times New Roman"/>
+          <w:b/>
+          <w:bCs/>
+          <w:color w:val="auto"/>
+          <w:sz w:val="40"/>
+          <w:szCs w:val="40"/>
+        </w:rPr>
+      </w:pPr>
+      <w:r>
+        <w:rPr>
+          <w:rFonts w:ascii="Times New Roman" w:hAnsi="Times New Roman" w:cs="Times New Roman"/>
+          <w:b/>
+          <w:bCs/>
+          <w:color w:val="auto"/>
+          <w:sz w:val="40"/>
+          <w:szCs w:val="40"/>
+        </w:rPr>
+        <w:t>Tree Analysis and Discussion</w:t>
+      </w:r>
+    </w:p>
+    <w:p>
+      <w:pPr>
+        <w:rPr>
+          <w:rFonts w:ascii="Times New Roman" w:hAnsi="Times New Roman" w:cs="Times New Roman"/>
+        </w:rPr>
+      </w:pPr>
+    </w:p>
+    <w:p>
+      <w:pPr>
+        <w:rPr>
+          <w:rFonts w:ascii="Times New Roman" w:hAnsi="Times New Roman" w:cs="Times New Roman"/>
+        </w:rPr>
+      </w:pPr>
+    </w:p>
+    <w:p>
+      <w:pPr>
+        <w:rPr>
+          <w:rFonts w:ascii="Times New Roman" w:hAnsi="Times New Roman" w:cs="Times New Roman"/>
+        </w:rPr>
+      </w:pPr>
+    </w:p>
+    <w:p>
+      <w:pPr>
+        <w:rPr>
+          <w:rFonts w:ascii="Times New Roman" w:hAnsi="Times New Roman" w:cs="Times New Roman"/>
+        </w:rPr>
+      </w:pPr>
+      <w:r>
+        <w:rPr>
+          <w:rFonts w:ascii="Times New Roman" w:hAnsi="Times New Roman" w:cs="Times New Roman"/>
+          <w:noProof/>
+        </w:rPr>
+        <w:lastRenderedPageBreak/>
+        <w:drawing>
+          <wp:anchor distT="0" distB="0" distL="114300" distR="114300" simplePos="0" relativeHeight="251667468" behindDoc="1" locked="0" layoutInCell="1" allowOverlap="1" wp14:anchorId="231060AD" wp14:editId="4659851E">
+            <wp:simplePos x="0" y="0"/>
+            <wp:positionH relativeFrom="margin">
+              <wp:align>left</wp:align>
+            </wp:positionH>
+            <wp:positionV relativeFrom="paragraph">
+              <wp:posOffset>-702310</wp:posOffset>
+            </wp:positionV>
+            <wp:extent cx="2428875" cy="1385704"/>
+            <wp:effectExtent l="0" t="0" r="0" b="5080"/>
+            <wp:wrapTight wrapText="bothSides">
+              <wp:wrapPolygon edited="0">
+                <wp:start x="0" y="0"/>
+                <wp:lineTo x="0" y="21382"/>
+                <wp:lineTo x="21346" y="21382"/>
+                <wp:lineTo x="21346" y="0"/>
+                <wp:lineTo x="0" y="0"/>
+              </wp:wrapPolygon>
+            </wp:wrapTight>
+            <wp:docPr id="9" name="Picture 9"/>
+            <wp:cNvGraphicFramePr>
+              <a:graphicFrameLocks xmlns:a="http://schemas.openxmlformats.org/drawingml/2006/main" noChangeAspect="1"/>
+            </wp:cNvGraphicFramePr>
+            <a:graphic xmlns:a="http://schemas.openxmlformats.org/drawingml/2006/main">
+              <a:graphicData uri="http://schemas.openxmlformats.org/drawingml/2006/picture">
+                <pic:pic xmlns:pic="http://schemas.openxmlformats.org/drawingml/2006/picture">
+                  <pic:nvPicPr>
+                    <pic:cNvPr id="0" name="Picture 1"/>
+                    <pic:cNvPicPr>
+                      <a:picLocks noChangeAspect="1" noChangeArrowheads="1"/>
+                    </pic:cNvPicPr>
+                  </pic:nvPicPr>
+                  <pic:blipFill>
+                    <a:blip r:embed="rId21" cstate="print">
+                      <a:extLst>
+                        <a:ext uri="{28A0092B-C50C-407E-A947-70E740481C1C}">
+                          <a14:useLocalDpi xmlns:a14="http://schemas.microsoft.com/office/drawing/2010/main" val="0"/>
+                        </a:ext>
+                      </a:extLst>
+                    </a:blip>
+                    <a:srcRect/>
+                    <a:stretch>
+                      <a:fillRect/>
+                    </a:stretch>
+                  </pic:blipFill>
+                  <pic:spPr bwMode="auto">
+                    <a:xfrm>
+                      <a:off x="0" y="0"/>
+                      <a:ext cx="2428875" cy="1385704"/>
+                    </a:xfrm>
+                    <a:prstGeom prst="rect">
+                      <a:avLst/>
+                    </a:prstGeom>
+                    <a:noFill/>
+                    <a:ln>
+                      <a:noFill/>
+                    </a:ln>
+                  </pic:spPr>
+                </pic:pic>
+              </a:graphicData>
+            </a:graphic>
+            <wp14:sizeRelH relativeFrom="margin">
+              <wp14:pctWidth>0</wp14:pctWidth>
+            </wp14:sizeRelH>
+            <wp14:sizeRelV relativeFrom="margin">
+              <wp14:pctHeight>0</wp14:pctHeight>
+            </wp14:sizeRelV>
+          </wp:anchor>
+        </w:drawing>
+      </w:r>
+    </w:p>
+    <w:p>
+      <w:pPr>
+        <w:rPr>
+          <w:rFonts w:ascii="Times New Roman" w:hAnsi="Times New Roman" w:cs="Times New Roman"/>
+        </w:rPr>
+      </w:pPr>
+      <w:r>
+        <w:rPr>
+          <w:rFonts w:ascii="Times New Roman" w:hAnsi="Times New Roman" w:cs="Times New Roman"/>
+          <w:noProof/>
+        </w:rPr>
+        <w:drawing>
+          <wp:anchor distT="0" distB="0" distL="114300" distR="114300" simplePos="0" relativeHeight="251670540" behindDoc="1" locked="0" layoutInCell="1" allowOverlap="1" wp14:anchorId="7354B98B" wp14:editId="145F0E0C">
+            <wp:simplePos x="0" y="0"/>
+            <wp:positionH relativeFrom="margin">
+              <wp:posOffset>-447675</wp:posOffset>
+            </wp:positionH>
+            <wp:positionV relativeFrom="paragraph">
+              <wp:posOffset>1225550</wp:posOffset>
+            </wp:positionV>
+            <wp:extent cx="3886200" cy="2189480"/>
+            <wp:effectExtent l="0" t="0" r="0" b="1270"/>
+            <wp:wrapTight wrapText="bothSides">
+              <wp:wrapPolygon edited="0">
+                <wp:start x="0" y="0"/>
+                <wp:lineTo x="0" y="21425"/>
+                <wp:lineTo x="21494" y="21425"/>
+                <wp:lineTo x="21494" y="0"/>
+                <wp:lineTo x="0" y="0"/>
+              </wp:wrapPolygon>
+            </wp:wrapTight>
+            <wp:docPr id="23" name="Picture 23"/>
+            <wp:cNvGraphicFramePr>
+              <a:graphicFrameLocks xmlns:a="http://schemas.openxmlformats.org/drawingml/2006/main" noChangeAspect="1"/>
+            </wp:cNvGraphicFramePr>
+            <a:graphic xmlns:a="http://schemas.openxmlformats.org/drawingml/2006/main">
+              <a:graphicData uri="http://schemas.openxmlformats.org/drawingml/2006/picture">
+                <pic:pic xmlns:pic="http://schemas.openxmlformats.org/drawingml/2006/picture">
+                  <pic:nvPicPr>
+                    <pic:cNvPr id="0" name="Picture 6"/>
+                    <pic:cNvPicPr>
+                      <a:picLocks noChangeAspect="1" noChangeArrowheads="1"/>
+                    </pic:cNvPicPr>
+                  </pic:nvPicPr>
+                  <pic:blipFill>
+                    <a:blip r:embed="rId22" cstate="print">
+                      <a:extLst>
+                        <a:ext uri="{28A0092B-C50C-407E-A947-70E740481C1C}">
+                          <a14:useLocalDpi xmlns:a14="http://schemas.microsoft.com/office/drawing/2010/main" val="0"/>
+                        </a:ext>
+                      </a:extLst>
+                    </a:blip>
+                    <a:srcRect/>
+                    <a:stretch>
+                      <a:fillRect/>
+                    </a:stretch>
+                  </pic:blipFill>
+                  <pic:spPr bwMode="auto">
+                    <a:xfrm>
+                      <a:off x="0" y="0"/>
+                      <a:ext cx="3886200" cy="2189480"/>
+                    </a:xfrm>
+                    <a:prstGeom prst="rect">
+                      <a:avLst/>
+                    </a:prstGeom>
+                    <a:noFill/>
+                    <a:ln>
+                      <a:noFill/>
+                    </a:ln>
+                  </pic:spPr>
+                </pic:pic>
+              </a:graphicData>
+            </a:graphic>
+            <wp14:sizeRelH relativeFrom="margin">
+              <wp14:pctWidth>0</wp14:pctWidth>
+            </wp14:sizeRelH>
+            <wp14:sizeRelV relativeFrom="margin">
+              <wp14:pctHeight>0</wp14:pctHeight>
+            </wp14:sizeRelV>
+          </wp:anchor>
+        </w:drawing>
+      </w:r>
+    </w:p>
+    <w:p>
+      <w:pPr>
+        <w:rPr>
+          <w:rFonts w:ascii="Times New Roman" w:hAnsi="Times New Roman" w:cs="Times New Roman"/>
+        </w:rPr>
+      </w:pPr>
+    </w:p>
+    <w:p>
+      <w:pPr>
+        <w:rPr>
+          <w:rFonts w:ascii="Times New Roman" w:hAnsi="Times New Roman" w:cs="Times New Roman"/>
+          <w:b/>
+          <w:bCs/>
+          <w:sz w:val="40"/>
+          <w:szCs w:val="40"/>
+        </w:rPr>
+      </w:pPr>
+    </w:p>
+    <w:p>
+      <w:pPr>
+        <w:rPr>
+          <w:rFonts w:ascii="Times New Roman" w:hAnsi="Times New Roman" w:cs="Times New Roman"/>
+          <w:b/>
+          <w:bCs/>
+          <w:sz w:val="40"/>
+          <w:szCs w:val="40"/>
+        </w:rPr>
+      </w:pPr>
+    </w:p>
+    <w:p>
+      <w:pPr>
+        <w:rPr>
+          <w:rFonts w:ascii="Times New Roman" w:hAnsi="Times New Roman" w:cs="Times New Roman"/>
+          <w:b/>
+          <w:bCs/>
+          <w:sz w:val="40"/>
+          <w:szCs w:val="40"/>
+        </w:rPr>
+      </w:pPr>
+      <w:r>
+        <w:rPr>
+          <w:rFonts w:ascii="Times New Roman" w:hAnsi="Times New Roman" w:cs="Times New Roman"/>
+          <w:noProof/>
+        </w:rPr>
+        <w:drawing>
+          <wp:anchor distT="0" distB="0" distL="114300" distR="114300" simplePos="0" relativeHeight="251669516" behindDoc="1" locked="0" layoutInCell="1" allowOverlap="1" wp14:anchorId="1DAAA247" wp14:editId="36202EF2">
+            <wp:simplePos x="0" y="0"/>
+            <wp:positionH relativeFrom="page">
+              <wp:posOffset>3866515</wp:posOffset>
+            </wp:positionH>
+            <wp:positionV relativeFrom="paragraph">
+              <wp:posOffset>319405</wp:posOffset>
+            </wp:positionV>
+            <wp:extent cx="3581400" cy="2018030"/>
+            <wp:effectExtent l="0" t="0" r="0" b="1270"/>
+            <wp:wrapTight wrapText="bothSides">
+              <wp:wrapPolygon edited="0">
+                <wp:start x="0" y="0"/>
+                <wp:lineTo x="0" y="21410"/>
+                <wp:lineTo x="21485" y="21410"/>
+                <wp:lineTo x="21485" y="0"/>
+                <wp:lineTo x="0" y="0"/>
+              </wp:wrapPolygon>
+            </wp:wrapTight>
+            <wp:docPr id="17" name="Picture 17"/>
+            <wp:cNvGraphicFramePr>
+              <a:graphicFrameLocks xmlns:a="http://schemas.openxmlformats.org/drawingml/2006/main" noChangeAspect="1"/>
+            </wp:cNvGraphicFramePr>
+            <a:graphic xmlns:a="http://schemas.openxmlformats.org/drawingml/2006/main">
+              <a:graphicData uri="http://schemas.openxmlformats.org/drawingml/2006/picture">
+                <pic:pic xmlns:pic="http://schemas.openxmlformats.org/drawingml/2006/picture">
+                  <pic:nvPicPr>
+                    <pic:cNvPr id="0" name="Picture 5"/>
+                    <pic:cNvPicPr>
+                      <a:picLocks noChangeAspect="1" noChangeArrowheads="1"/>
+                    </pic:cNvPicPr>
+                  </pic:nvPicPr>
+                  <pic:blipFill>
+                    <a:blip r:embed="rId23" cstate="print">
+                      <a:extLst>
+                        <a:ext uri="{28A0092B-C50C-407E-A947-70E740481C1C}">
+                          <a14:useLocalDpi xmlns:a14="http://schemas.microsoft.com/office/drawing/2010/main" val="0"/>
+                        </a:ext>
+                      </a:extLst>
+                    </a:blip>
+                    <a:srcRect/>
+                    <a:stretch>
+                      <a:fillRect/>
+                    </a:stretch>
+                  </pic:blipFill>
+                  <pic:spPr bwMode="auto">
+                    <a:xfrm>
+                      <a:off x="0" y="0"/>
+                      <a:ext cx="3581400" cy="2018030"/>
+                    </a:xfrm>
+                    <a:prstGeom prst="rect">
+                      <a:avLst/>
+                    </a:prstGeom>
+                    <a:noFill/>
+                    <a:ln>
+                      <a:noFill/>
+                    </a:ln>
+                  </pic:spPr>
+                </pic:pic>
+              </a:graphicData>
+            </a:graphic>
+            <wp14:sizeRelH relativeFrom="margin">
+              <wp14:pctWidth>0</wp14:pctWidth>
+            </wp14:sizeRelH>
+            <wp14:sizeRelV relativeFrom="margin">
+              <wp14:pctHeight>0</wp14:pctHeight>
+            </wp14:sizeRelV>
+          </wp:anchor>
+        </w:drawing>
+      </w:r>
+    </w:p>
+    <w:p>
+      <w:pPr>
+        <w:rPr>
+          <w:rFonts w:ascii="Times New Roman" w:hAnsi="Times New Roman" w:cs="Times New Roman"/>
+          <w:b/>
+          <w:bCs/>
+          <w:sz w:val="40"/>
+          <w:szCs w:val="40"/>
+        </w:rPr>
+      </w:pPr>
+    </w:p>
+    <w:p>
+      <w:pPr>
+        <w:rPr>
+          <w:rFonts w:ascii="Times New Roman" w:hAnsi="Times New Roman" w:cs="Times New Roman"/>
+          <w:b/>
+          <w:bCs/>
+          <w:sz w:val="40"/>
+          <w:szCs w:val="40"/>
+        </w:rPr>
+      </w:pPr>
+    </w:p>
+    <w:p>
+      <w:pPr>
+        <w:rPr>
+          <w:rFonts w:ascii="Times New Roman" w:hAnsi="Times New Roman" w:cs="Times New Roman"/>
+          <w:b/>
+          <w:bCs/>
+          <w:sz w:val="40"/>
+          <w:szCs w:val="40"/>
+        </w:rPr>
+      </w:pPr>
+    </w:p>
+    <w:p>
+      <w:pPr>
+        <w:rPr>
+          <w:rFonts w:ascii="Times New Roman" w:hAnsi="Times New Roman" w:cs="Times New Roman"/>
+          <w:b/>
+          <w:bCs/>
+          <w:sz w:val="40"/>
+          <w:szCs w:val="40"/>
+        </w:rPr>
+      </w:pPr>
+      <w:r>
+        <w:rPr>
+          <w:rFonts w:ascii="Times New Roman" w:hAnsi="Times New Roman" w:cs="Times New Roman"/>
+          <w:noProof/>
+        </w:rPr>
+        <w:drawing>
+          <wp:anchor distT="0" distB="0" distL="114300" distR="114300" simplePos="0" relativeHeight="251668492" behindDoc="1" locked="0" layoutInCell="1" allowOverlap="1" wp14:anchorId="0BB5D9C0" wp14:editId="5A6F5A70">
+            <wp:simplePos x="0" y="0"/>
+            <wp:positionH relativeFrom="margin">
+              <wp:posOffset>257175</wp:posOffset>
+            </wp:positionH>
+            <wp:positionV relativeFrom="paragraph">
+              <wp:posOffset>5715</wp:posOffset>
+            </wp:positionV>
+            <wp:extent cx="3939540" cy="1685925"/>
+            <wp:effectExtent l="0" t="0" r="3810" b="9525"/>
+            <wp:wrapTight wrapText="bothSides">
+              <wp:wrapPolygon edited="0">
+                <wp:start x="0" y="0"/>
+                <wp:lineTo x="0" y="21478"/>
+                <wp:lineTo x="21516" y="21478"/>
+                <wp:lineTo x="21516" y="0"/>
+                <wp:lineTo x="0" y="0"/>
+              </wp:wrapPolygon>
+            </wp:wrapTight>
+            <wp:docPr id="15" name="Picture 15"/>
+            <wp:cNvGraphicFramePr>
+              <a:graphicFrameLocks xmlns:a="http://schemas.openxmlformats.org/drawingml/2006/main" noChangeAspect="1"/>
+            </wp:cNvGraphicFramePr>
+            <a:graphic xmlns:a="http://schemas.openxmlformats.org/drawingml/2006/main">
+              <a:graphicData uri="http://schemas.openxmlformats.org/drawingml/2006/picture">
+                <pic:pic xmlns:pic="http://schemas.openxmlformats.org/drawingml/2006/picture">
+                  <pic:nvPicPr>
+                    <pic:cNvPr id="0" name="Picture 4"/>
+                    <pic:cNvPicPr>
+                      <a:picLocks noChangeAspect="1" noChangeArrowheads="1"/>
+                    </pic:cNvPicPr>
+                  </pic:nvPicPr>
+                  <pic:blipFill>
+                    <a:blip r:embed="rId24" cstate="print">
+                      <a:extLst>
+                        <a:ext uri="{28A0092B-C50C-407E-A947-70E740481C1C}">
+                          <a14:useLocalDpi xmlns:a14="http://schemas.microsoft.com/office/drawing/2010/main" val="0"/>
+                        </a:ext>
+                      </a:extLst>
+                    </a:blip>
+                    <a:srcRect/>
+                    <a:stretch>
+                      <a:fillRect/>
+                    </a:stretch>
+                  </pic:blipFill>
+                  <pic:spPr bwMode="auto">
+                    <a:xfrm>
+                      <a:off x="0" y="0"/>
+                      <a:ext cx="3939540" cy="1685925"/>
+                    </a:xfrm>
+                    <a:prstGeom prst="rect">
+                      <a:avLst/>
+                    </a:prstGeom>
+                    <a:noFill/>
+                    <a:ln>
+                      <a:noFill/>
+                    </a:ln>
+                  </pic:spPr>
+                </pic:pic>
+              </a:graphicData>
+            </a:graphic>
+            <wp14:sizeRelH relativeFrom="margin">
+              <wp14:pctWidth>0</wp14:pctWidth>
+            </wp14:sizeRelH>
+            <wp14:sizeRelV relativeFrom="margin">
+              <wp14:pctHeight>0</wp14:pctHeight>
+            </wp14:sizeRelV>
+          </wp:anchor>
+        </w:drawing>
+      </w:r>
+    </w:p>
+    <w:p>
+      <w:pPr>
+        <w:rPr>
+          <w:rFonts w:ascii="Times New Roman" w:hAnsi="Times New Roman" w:cs="Times New Roman"/>
+          <w:b/>
+          <w:bCs/>
+          <w:sz w:val="40"/>
+          <w:szCs w:val="40"/>
+        </w:rPr>
+      </w:pPr>
+    </w:p>
+    <w:p>
+      <w:pPr>
+        <w:rPr>
+          <w:rFonts w:ascii="Times New Roman" w:hAnsi="Times New Roman" w:cs="Times New Roman"/>
+          <w:b/>
+          <w:bCs/>
+          <w:sz w:val="40"/>
+          <w:szCs w:val="40"/>
+        </w:rPr>
+      </w:pPr>
+    </w:p>
+    <w:p>
+      <w:pPr>
+        <w:rPr>
+          <w:rFonts w:ascii="Times New Roman" w:hAnsi="Times New Roman" w:cs="Times New Roman"/>
+          <w:b/>
+          <w:bCs/>
+          <w:sz w:val="40"/>
+          <w:szCs w:val="40"/>
+        </w:rPr>
+      </w:pPr>
+    </w:p>
+    <w:p>
+      <w:pPr>
+        <w:rPr>
+          <w:rFonts w:ascii="Times New Roman" w:hAnsi="Times New Roman" w:cs="Times New Roman"/>
+          <w:b/>
+          <w:bCs/>
+          <w:sz w:val="40"/>
+          <w:szCs w:val="40"/>
+        </w:rPr>
+      </w:pPr>
     </w:p>
     <w:p>
       <w:pPr>
@@ -7118,6 +7176,28 @@
       <w:szCs w:val="26"/>
     </w:rPr>
   </w:style>
+  <w:style w:type="paragraph" w:styleId="Heading3">
+    <w:name w:val="heading 3"/>
+    <w:basedOn w:val="Normal"/>
+    <w:next w:val="Normal"/>
+    <w:link w:val="Heading3Char"/>
+    <w:uiPriority w:val="9"/>
+    <w:unhideWhenUsed/>
+    <w:qFormat/>
+    <w:rsid w:val="00BA5231"/>
+    <w:pPr>
+      <w:keepNext/>
+      <w:keepLines/>
+      <w:spacing w:before="40" w:after="0"/>
+      <w:outlineLvl w:val="2"/>
+    </w:pPr>
+    <w:rPr>
+      <w:rFonts w:asciiTheme="majorHAnsi" w:eastAsiaTheme="majorEastAsia" w:hAnsiTheme="majorHAnsi" w:cstheme="majorBidi"/>
+      <w:color w:val="1F3763" w:themeColor="accent1" w:themeShade="7F"/>
+      <w:sz w:val="24"/>
+      <w:szCs w:val="24"/>
+    </w:rPr>
+  </w:style>
   <w:style w:type="character" w:default="1" w:styleId="DefaultParagraphFont">
     <w:name w:val="Default Paragraph Font"/>
     <w:uiPriority w:val="1"/>
@@ -7262,6 +7342,19 @@
       <w:bCs/>
       <w:sz w:val="20"/>
       <w:szCs w:val="20"/>
+    </w:rPr>
+  </w:style>
+  <w:style w:type="character" w:customStyle="1" w:styleId="Heading3Char">
+    <w:name w:val="Heading 3 Char"/>
+    <w:basedOn w:val="DefaultParagraphFont"/>
+    <w:link w:val="Heading3"/>
+    <w:uiPriority w:val="9"/>
+    <w:rsid w:val="00BA5231"/>
+    <w:rPr>
+      <w:rFonts w:asciiTheme="majorHAnsi" w:eastAsiaTheme="majorEastAsia" w:hAnsiTheme="majorHAnsi" w:cstheme="majorBidi"/>
+      <w:color w:val="1F3763" w:themeColor="accent1" w:themeShade="7F"/>
+      <w:sz w:val="24"/>
+      <w:szCs w:val="24"/>
     </w:rPr>
   </w:style>
 </w:styles>

</xml_diff>